<commit_message>
Reference + nastavak pisanja
</commit_message>
<xml_diff>
--- a/Diplomski/Diplomski rad - Milos Panic.docx
+++ b/Diplomski/Diplomski rad - Milos Panic.docx
@@ -502,6 +502,13 @@
     </w:p>
     <w:sdt>
       <w:sdtPr>
+        <w:rPr>
+          <w:rFonts w:eastAsiaTheme="minorEastAsia" w:cstheme="minorBidi"/>
+          <w:color w:val="auto"/>
+          <w:sz w:val="22"/>
+          <w:szCs w:val="22"/>
+          <w:lang w:bidi="en-US"/>
+        </w:rPr>
         <w:id w:val="294413294"/>
         <w:docPartObj>
           <w:docPartGallery w:val="Table of Contents"/>
@@ -510,13 +517,8 @@
       </w:sdtPr>
       <w:sdtEndPr>
         <w:rPr>
-          <w:rFonts w:eastAsiaTheme="minorEastAsia" w:cstheme="minorBidi"/>
-          <w:b/>
-          <w:bCs/>
-          <w:color w:val="auto"/>
-          <w:sz w:val="22"/>
-          <w:szCs w:val="22"/>
-          <w:lang w:bidi="en-US"/>
+          <w:b/>
+          <w:bCs/>
         </w:rPr>
       </w:sdtEndPr>
       <w:sdtContent>
@@ -551,7 +553,7 @@
           <w:r>
             <w:fldChar w:fldCharType="separate"/>
           </w:r>
-          <w:hyperlink w:anchor="_Toc94959894" w:history="1">
+          <w:hyperlink w:anchor="_Toc95034853" w:history="1">
             <w:r>
               <w:rPr>
                 <w:rStyle w:val="Hyperlink"/>
@@ -586,7 +588,7 @@
               <w:rPr>
                 <w:webHidden/>
               </w:rPr>
-              <w:instrText xml:space="preserve"> PAGEREF _Toc94959894 \h </w:instrText>
+              <w:instrText xml:space="preserve"> PAGEREF _Toc95034853 \h </w:instrText>
             </w:r>
             <w:r>
               <w:rPr>
@@ -624,7 +626,7 @@
               <w:lang w:bidi="ar-SA"/>
             </w:rPr>
           </w:pPr>
-          <w:hyperlink w:anchor="_Toc94959895" w:history="1">
+          <w:hyperlink w:anchor="_Toc95034854" w:history="1">
             <w:r>
               <w:rPr>
                 <w:rStyle w:val="Hyperlink"/>
@@ -659,7 +661,7 @@
               <w:rPr>
                 <w:webHidden/>
               </w:rPr>
-              <w:instrText xml:space="preserve"> PAGEREF _Toc94959895 \h </w:instrText>
+              <w:instrText xml:space="preserve"> PAGEREF _Toc95034854 \h </w:instrText>
             </w:r>
             <w:r>
               <w:rPr>
@@ -677,66 +679,6 @@
                 <w:webHidden/>
               </w:rPr>
               <w:t>3</w:t>
-            </w:r>
-            <w:r>
-              <w:rPr>
-                <w:webHidden/>
-              </w:rPr>
-              <w:fldChar w:fldCharType="end"/>
-            </w:r>
-          </w:hyperlink>
-        </w:p>
-        <w:p>
-          <w:pPr>
-            <w:pStyle w:val="TOC3"/>
-            <w:tabs>
-              <w:tab w:val="right" w:leader="dot" w:pos="9629"/>
-            </w:tabs>
-            <w:rPr>
-              <w:lang w:bidi="ar-SA"/>
-            </w:rPr>
-          </w:pPr>
-          <w:hyperlink w:anchor="_Toc94959896" w:history="1">
-            <w:r>
-              <w:rPr>
-                <w:rStyle w:val="Hyperlink"/>
-              </w:rPr>
-              <w:t>Slika 1.1 – Mikroservisna arhitektura Netflix-a i Amazon-a</w:t>
-            </w:r>
-            <w:r>
-              <w:rPr>
-                <w:webHidden/>
-              </w:rPr>
-              <w:tab/>
-            </w:r>
-            <w:r>
-              <w:rPr>
-                <w:webHidden/>
-              </w:rPr>
-              <w:fldChar w:fldCharType="begin"/>
-            </w:r>
-            <w:r>
-              <w:rPr>
-                <w:webHidden/>
-              </w:rPr>
-              <w:instrText xml:space="preserve"> PAGEREF _Toc94959896 \h </w:instrText>
-            </w:r>
-            <w:r>
-              <w:rPr>
-                <w:webHidden/>
-              </w:rPr>
-            </w:r>
-            <w:r>
-              <w:rPr>
-                <w:webHidden/>
-              </w:rPr>
-              <w:fldChar w:fldCharType="separate"/>
-            </w:r>
-            <w:r>
-              <w:rPr>
-                <w:webHidden/>
-              </w:rPr>
-              <w:t>4</w:t>
             </w:r>
             <w:r>
               <w:rPr>
@@ -757,7 +699,7 @@
               <w:lang w:bidi="ar-SA"/>
             </w:rPr>
           </w:pPr>
-          <w:hyperlink w:anchor="_Toc94959897" w:history="1">
+          <w:hyperlink w:anchor="_Toc95034856" w:history="1">
             <w:r>
               <w:rPr>
                 <w:rStyle w:val="Hyperlink"/>
@@ -792,7 +734,7 @@
               <w:rPr>
                 <w:webHidden/>
               </w:rPr>
-              <w:instrText xml:space="preserve"> PAGEREF _Toc94959897 \h </w:instrText>
+              <w:instrText xml:space="preserve"> PAGEREF _Toc95034856 \h </w:instrText>
             </w:r>
             <w:r>
               <w:rPr>
@@ -809,7 +751,7 @@
               <w:rPr>
                 <w:webHidden/>
               </w:rPr>
-              <w:t>4</w:t>
+              <w:t>5</w:t>
             </w:r>
             <w:r>
               <w:rPr>
@@ -830,7 +772,7 @@
               <w:lang w:bidi="ar-SA"/>
             </w:rPr>
           </w:pPr>
-          <w:hyperlink w:anchor="_Toc94959898" w:history="1">
+          <w:hyperlink w:anchor="_Toc95034857" w:history="1">
             <w:r>
               <w:rPr>
                 <w:rStyle w:val="Hyperlink"/>
@@ -865,7 +807,7 @@
               <w:rPr>
                 <w:webHidden/>
               </w:rPr>
-              <w:instrText xml:space="preserve"> PAGEREF _Toc94959898 \h </w:instrText>
+              <w:instrText xml:space="preserve"> PAGEREF _Toc95034857 \h </w:instrText>
             </w:r>
             <w:r>
               <w:rPr>
@@ -903,7 +845,7 @@
               <w:lang w:bidi="ar-SA"/>
             </w:rPr>
           </w:pPr>
-          <w:hyperlink w:anchor="_Toc94959899" w:history="1">
+          <w:hyperlink w:anchor="_Toc95034858" w:history="1">
             <w:r>
               <w:rPr>
                 <w:rStyle w:val="Hyperlink"/>
@@ -938,7 +880,7 @@
               <w:rPr>
                 <w:webHidden/>
               </w:rPr>
-              <w:instrText xml:space="preserve"> PAGEREF _Toc94959899 \h </w:instrText>
+              <w:instrText xml:space="preserve"> PAGEREF _Toc95034858 \h </w:instrText>
             </w:r>
             <w:r>
               <w:rPr>
@@ -956,6 +898,154 @@
                 <w:webHidden/>
               </w:rPr>
               <w:t>6</w:t>
+            </w:r>
+            <w:r>
+              <w:rPr>
+                <w:webHidden/>
+              </w:rPr>
+              <w:fldChar w:fldCharType="end"/>
+            </w:r>
+          </w:hyperlink>
+        </w:p>
+        <w:p>
+          <w:pPr>
+            <w:pStyle w:val="TOC2"/>
+            <w:tabs>
+              <w:tab w:val="left" w:pos="880"/>
+              <w:tab w:val="right" w:leader="dot" w:pos="9629"/>
+            </w:tabs>
+            <w:rPr>
+              <w:lang w:bidi="ar-SA"/>
+            </w:rPr>
+          </w:pPr>
+          <w:hyperlink w:anchor="_Toc95034859" w:history="1">
+            <w:r>
+              <w:rPr>
+                <w:rStyle w:val="Hyperlink"/>
+              </w:rPr>
+              <w:t>2.2.</w:t>
+            </w:r>
+            <w:r>
+              <w:rPr>
+                <w:lang w:bidi="ar-SA"/>
+              </w:rPr>
+              <w:tab/>
+            </w:r>
+            <w:r>
+              <w:rPr>
+                <w:rStyle w:val="Hyperlink"/>
+              </w:rPr>
+              <w:t>Evolucija od monolitne arhitekture na mikroservisnu arhitekturu</w:t>
+            </w:r>
+            <w:r>
+              <w:rPr>
+                <w:webHidden/>
+              </w:rPr>
+              <w:tab/>
+            </w:r>
+            <w:r>
+              <w:rPr>
+                <w:webHidden/>
+              </w:rPr>
+              <w:fldChar w:fldCharType="begin"/>
+            </w:r>
+            <w:r>
+              <w:rPr>
+                <w:webHidden/>
+              </w:rPr>
+              <w:instrText xml:space="preserve"> PAGEREF _Toc95034859 \h </w:instrText>
+            </w:r>
+            <w:r>
+              <w:rPr>
+                <w:webHidden/>
+              </w:rPr>
+            </w:r>
+            <w:r>
+              <w:rPr>
+                <w:webHidden/>
+              </w:rPr>
+              <w:fldChar w:fldCharType="separate"/>
+            </w:r>
+            <w:r>
+              <w:rPr>
+                <w:webHidden/>
+              </w:rPr>
+              <w:t>7</w:t>
+            </w:r>
+            <w:r>
+              <w:rPr>
+                <w:webHidden/>
+              </w:rPr>
+              <w:fldChar w:fldCharType="end"/>
+            </w:r>
+          </w:hyperlink>
+        </w:p>
+        <w:p>
+          <w:pPr>
+            <w:pStyle w:val="TOC2"/>
+            <w:tabs>
+              <w:tab w:val="left" w:pos="880"/>
+              <w:tab w:val="right" w:leader="dot" w:pos="9629"/>
+            </w:tabs>
+            <w:rPr>
+              <w:lang w:bidi="ar-SA"/>
+            </w:rPr>
+          </w:pPr>
+          <w:hyperlink w:anchor="_Toc95034862" w:history="1">
+            <w:r>
+              <w:rPr>
+                <w:rStyle w:val="Hyperlink"/>
+                <w:lang w:val="sr-Latn-RS"/>
+              </w:rPr>
+              <w:t>2.3.</w:t>
+            </w:r>
+            <w:r>
+              <w:rPr>
+                <w:lang w:bidi="ar-SA"/>
+              </w:rPr>
+              <w:tab/>
+            </w:r>
+            <w:r>
+              <w:rPr>
+                <w:rStyle w:val="Hyperlink"/>
+                <w:lang w:val="sr-Latn-RS"/>
+              </w:rPr>
+              <w:t>Mikroservisna arhitektura</w:t>
+            </w:r>
+            <w:r>
+              <w:rPr>
+                <w:webHidden/>
+              </w:rPr>
+              <w:tab/>
+            </w:r>
+            <w:r>
+              <w:rPr>
+                <w:webHidden/>
+              </w:rPr>
+              <w:fldChar w:fldCharType="begin"/>
+            </w:r>
+            <w:r>
+              <w:rPr>
+                <w:webHidden/>
+              </w:rPr>
+              <w:instrText xml:space="preserve"> PAGEREF _Toc95034862 \h </w:instrText>
+            </w:r>
+            <w:r>
+              <w:rPr>
+                <w:webHidden/>
+              </w:rPr>
+            </w:r>
+            <w:r>
+              <w:rPr>
+                <w:webHidden/>
+              </w:rPr>
+              <w:fldChar w:fldCharType="separate"/>
+            </w:r>
+            <w:r>
+              <w:rPr>
+                <w:webHidden/>
+              </w:rPr>
+              <w:t>8</w:t>
             </w:r>
             <w:r>
               <w:rPr>
@@ -1071,16 +1161,6 @@
         <w:jc w:val="center"/>
       </w:pPr>
     </w:p>
-    <w:p>
-      <w:pPr>
-        <w:jc w:val="center"/>
-      </w:pPr>
-    </w:p>
-    <w:p>
-      <w:pPr>
-        <w:jc w:val="center"/>
-      </w:pPr>
-    </w:p>
     <w:p/>
     <w:p>
       <w:pPr>
@@ -1090,8 +1170,9 @@
           <w:numId w:val="1"/>
         </w:numPr>
       </w:pPr>
-      <w:bookmarkStart w:id="0" w:name="_Toc94959894"/>
-      <w:r>
+      <w:bookmarkStart w:id="0" w:name="_Toc95034853"/>
+      <w:r>
+        <w:lastRenderedPageBreak/>
         <w:t>Uvod</w:t>
       </w:r>
       <w:bookmarkEnd w:id="0"/>
@@ -1104,7 +1185,7 @@
           <w:numId w:val="10"/>
         </w:numPr>
       </w:pPr>
-      <w:bookmarkStart w:id="1" w:name="_Toc94959895"/>
+      <w:bookmarkStart w:id="1" w:name="_Toc95034854"/>
       <w:r>
         <w:t>Definisanje problema</w:t>
       </w:r>
@@ -1193,7 +1274,7 @@
       <w:pPr>
         <w:pStyle w:val="Heading3"/>
       </w:pPr>
-      <w:bookmarkStart w:id="2" w:name="_Toc94959896"/>
+      <w:bookmarkStart w:id="2" w:name="_Toc95034855"/>
       <w:r>
         <w:t>Slika 1.1 – Mikroservisna arhitektura Netflix-a i Amazon-a</w:t>
       </w:r>
@@ -1241,7 +1322,7 @@
           <w:numId w:val="10"/>
         </w:numPr>
       </w:pPr>
-      <w:bookmarkStart w:id="3" w:name="_Toc94959897"/>
+      <w:bookmarkStart w:id="3" w:name="_Toc95034856"/>
       <w:r>
         <w:t>Organizacija teze</w:t>
       </w:r>
@@ -1334,7 +1415,7 @@
           <w:numId w:val="10"/>
         </w:numPr>
       </w:pPr>
-      <w:bookmarkStart w:id="4" w:name="_Toc94959898"/>
+      <w:bookmarkStart w:id="4" w:name="_Toc95034857"/>
       <w:r>
         <w:lastRenderedPageBreak/>
         <w:t>Mikroservisi i mikroservisna arhitektura</w:t>
@@ -1349,7 +1430,7 @@
           <w:numId w:val="10"/>
         </w:numPr>
       </w:pPr>
-      <w:bookmarkStart w:id="5" w:name="_Toc94959899"/>
+      <w:bookmarkStart w:id="5" w:name="_Toc95034858"/>
       <w:r>
         <w:t>Mikroservisi</w:t>
       </w:r>
@@ -1391,18 +1472,9 @@
           <w:ilvl w:val="0"/>
           <w:numId w:val="11"/>
         </w:numPr>
-        <w:rPr>
-          <w:lang w:val="en-US"/>
-        </w:rPr>
-      </w:pPr>
-      <w:r>
-        <w:rPr>
-          <w:lang w:val="en-US"/>
-        </w:rPr>
-        <w:t>Pogodan izuzetno za odr</w:t>
-      </w:r>
-      <w:r>
-        <w:t>žavanje i testiranje</w:t>
+      </w:pPr>
+      <w:r>
+        <w:t>Pogodan izuzetno za održavanje i testiranje</w:t>
       </w:r>
     </w:p>
     <w:p>
@@ -1412,9 +1484,6 @@
           <w:ilvl w:val="0"/>
           <w:numId w:val="11"/>
         </w:numPr>
-        <w:rPr>
-          <w:lang w:val="en-US"/>
-        </w:rPr>
       </w:pPr>
       <w:r>
         <w:t>Mikroservisi koji sačinjavaju mikroservisnu arhitekturu bi trebali biti slabo spregnuti</w:t>
@@ -1427,9 +1496,6 @@
           <w:ilvl w:val="0"/>
           <w:numId w:val="11"/>
         </w:numPr>
-        <w:rPr>
-          <w:lang w:val="en-US"/>
-        </w:rPr>
       </w:pPr>
       <w:r>
         <w:t>Nezavisna jedinica deployment-a</w:t>
@@ -1442,9 +1508,6 @@
           <w:ilvl w:val="0"/>
           <w:numId w:val="11"/>
         </w:numPr>
-        <w:rPr>
-          <w:lang w:val="en-US"/>
-        </w:rPr>
       </w:pPr>
       <w:r>
         <w:t>Nezavisna jedinica razvoja</w:t>
@@ -1452,10 +1515,1767 @@
     </w:p>
     <w:p>
       <w:pPr>
-        <w:rPr>
-          <w:lang w:val="en-US"/>
-        </w:rPr>
-      </w:pPr>
+        <w:pStyle w:val="ListParagraph"/>
+        <w:numPr>
+          <w:ilvl w:val="0"/>
+          <w:numId w:val="11"/>
+        </w:numPr>
+      </w:pPr>
+      <w:r>
+        <w:t>Tehnologije za izradu mikroservisa ne moraju biti iste</w:t>
+      </w:r>
+    </w:p>
+    <w:p>
+      <w:r>
+        <w:t>U nastavku ću pokušati da malo preciznije pojasnim svaku od ovih pojedinačnih karakteristika.</w:t>
+      </w:r>
+    </w:p>
+    <w:p>
+      <w:r>
+        <w:t xml:space="preserve">Da bi se </w:t>
+      </w:r>
+      <w:r>
+        <w:t>postigla</w:t>
+      </w:r>
+      <w:r>
+        <w:t xml:space="preserve"> karakteristika mikroservisa, koja kaže da svaki mikroservis treba da bude nezavnisna jedinica deployment-a i razvoja, to ne bi bilo nikako moguće ukoliko postoji čvrsta sprega između mikroservisa koji čine arhitekturu neke aplikacije koja u osnovi ima mikroservisnu arhitekturu.</w:t>
+      </w:r>
+      <w:r>
+        <w:t xml:space="preserve"> Pod slabom spregom između mikroservisa misli se na to, da ne postoji čvrsta ,,veza’’ između mikroservisa. Oni nisu u čvrstoj vezi po pitanju osetljivosti na promene. Dakle, ukoliko dođe do modifikacije dizajna, implementacije ili ponašanja nekog od mikroservisa, to ne bi trebalo nikako da izazove promene u ostalim mikroservisima[4]. Na taj način se postiže da je svaki mikroservis nezavisna celina, i samim tim se razvoj pojedinačnih mikroservisa može </w:t>
+      </w:r>
+      <w:r>
+        <w:t xml:space="preserve">dodeliti </w:t>
+      </w:r>
+      <w:r>
+        <w:t xml:space="preserve">pojedinačnom timu. </w:t>
+      </w:r>
+      <w:r>
+        <w:t xml:space="preserve">Jedan od glavnih loših pristupa, koji može da izazove čvrstu spregu između mikroservisa je upravo deljenje skladišta podataka, neke baze podataka na primer[4]. </w:t>
+      </w:r>
+      <w:r>
+        <w:t xml:space="preserve"> </w:t>
+      </w:r>
+      <w:r>
+        <w:br/>
+        <w:t xml:space="preserve">Svakako, ukoliko svaki mikroservis ima posebnu i nezavisnu bazu koda(codebase), opet može da dođe do čvrste sprege ukoliko mikroservisi međusobno zavise od istih biblioteka. </w:t>
+      </w:r>
+    </w:p>
+    <w:p>
+      <w:r>
+        <w:t>Pošto smo opravdali i objasnili karakteristiku mikroservisa da oni međusobno treba da imaju laku spregu, sada je dosta lako objasniti da svaki mikroservis treba da bude nezavisna jedinica deployment-a i razvoja. Samim tim, pošto ne postoji čvrsta sprega između mikroservisa, lako je nezavisno razvijati bilo koji mikroservis u poređ</w:t>
+      </w:r>
+      <w:r>
+        <w:t>enju sa ostalim mikroservisima. Dobra praksa je da svaki mikroservis ne treba da bude naročito prevelik te se razvoj i održavanje mikroservisa može dodeliti ne toliko prevelikom timu.</w:t>
+      </w:r>
+    </w:p>
+    <w:p>
+      <w:r>
+        <w:t>Svaki mikroservis koji sačinjava neku mikroservisnu arhitekturu takođe treba da bude i nezavisna jedinica deployment-a. Odnosno, u okviru sistema, svaki mikroservis se može nezavisno ažurirati i deploy-ovati bez uticaja na ostale module koji sačinjavaju aplikaciju odnosno sistem.</w:t>
+      </w:r>
+    </w:p>
+    <w:p/>
+    <w:p>
+      <w:pPr>
+        <w:rPr>
+          <w:lang w:val="sr-Latn-RS"/>
+        </w:rPr>
+      </w:pPr>
+      <w:r>
+        <w:lastRenderedPageBreak/>
+        <w:t>Još jedna od karakteristika mikroservisa koja je direktna posledica toga da mikros</w:t>
+      </w:r>
+      <w:r>
+        <w:t>ervisi međusobno poseduju slabu spregu je upravo to da za razvoj svakog mikroservisa u sistemu se može koristiti različita tehnologija. Dakle, potpuno je validno razviti jedan mikroservis korišćenjem ASP .NET Core tehnologije i C# programskog jezika dok ostali mogu biti razvijeni upotrebom programskog jezika Java i Spring Boot framework-a. To je potpuna nezavisnost i ovo u potpunosti podržava različite timove sačinjene od inženjera sa znanjem iz različitih sfera i tehnologija.</w:t>
+      </w:r>
+      <w:r>
+        <w:t xml:space="preserve"> U pozadini bi sve, naravno, funkcionisalo kako treba bez ikakvih problema, jer se komunikacija i sinhronizacija između samih mikroservisa može realizovati na različite načine. To se može postići i sinhronim putem i asinhronim putem ali o ovome malo više reči u </w:t>
+      </w:r>
+      <w:r>
+        <w:t xml:space="preserve">poglavlju 2.3 koje </w:t>
+      </w:r>
+      <w:r>
+        <w:rPr>
+          <w:lang w:val="sr-Latn-RS"/>
+        </w:rPr>
+        <w:t>će se više pozabaviti samom mikroservisnom arhitekturom u potpunosti.</w:t>
+      </w:r>
+    </w:p>
+    <w:p>
+      <w:pPr>
+        <w:pStyle w:val="Heading2"/>
+        <w:numPr>
+          <w:ilvl w:val="1"/>
+          <w:numId w:val="10"/>
+        </w:numPr>
+      </w:pPr>
+      <w:bookmarkStart w:id="6" w:name="_Toc95034859"/>
+      <w:r>
+        <w:t>Evolucija od monolitne arhitekture na mikroservisnu arhitekturu</w:t>
+      </w:r>
+      <w:bookmarkEnd w:id="6"/>
+    </w:p>
+    <w:p>
+      <w:r>
+        <w:t>Monolitna arhitektura je bila trend od samog početka i u potpunosti ispunjava sve zahteve koje je potrebno da ispunjava.</w:t>
+      </w:r>
+      <w:r>
+        <w:t xml:space="preserve"> Danas, sa sve većim brojem korisnika i zahteva u realnom vremenu, monolitna arhitektura se suočava sa problemima po pitanju skalabilnosti, agilnosti ali i ukoliko želimo da uvedemo odnosno primenimo upotrebu neke nove tehnologije u naš sistem, opet ćemo doći do problema[5].</w:t>
+      </w:r>
+      <w:r>
+        <w:t xml:space="preserve"> Skalabilnost je u potpunosti rešena uvođenjem mikroservisne arhitekture, jer svaki mikroservis može biti u okviru sistema repliciran više puta i uz upotrebu odgovaraćujeg raspoređivača opterećenja(Load balancer), skalabilnost ne bi trebala da predstavlja nikakav problem.</w:t>
+      </w:r>
+    </w:p>
+    <w:p>
+      <w:pPr>
+        <w:rPr>
+          <w:lang w:val="sr-Latn-RS"/>
+        </w:rPr>
+      </w:pPr>
+      <w:r>
+        <w:t>Do ovih problema dolazi tako što sve, barem većina aplikacija u samom početku krenu kao manje aplikacije, pri čemu upotreba monolitne arhitekture nad takvim potrebama je u potpunosti opravdana naravno i performanse koje isporučuje su u potpunosti u skladu sa svim zahtevima.</w:t>
+      </w:r>
+      <w:r>
+        <w:t xml:space="preserve"> Kako vreme odmiče i kako aplikacija raste u širinu, kako po pitanju podataka i broja korisnika, te time i broja zahteva u jedinici vremena, aplikacija u jednom trenutku postane ogromna. U tom trenutku, održavanje i unapređenje monolitne arhitekture postaje pravi izazov, poput dodavanja novih funkcionalnosti aplikaciji kako bi se održao rast i unapredilo iskustvo samih klijenata [5].</w:t>
+      </w:r>
+      <w:r>
+        <w:t xml:space="preserve"> U jednom trenutku, dolazi se do pozicije da se cela upotreba aplikacije dovodi u pitanje, jer preveliki rast nad monolitnom arhitekturom u jednom trenutku može početi da se održava kroz performanse u aplikaciji.</w:t>
+      </w:r>
+      <w:r>
+        <w:br/>
+        <w:t xml:space="preserve">Iz očiglednih razloga, </w:t>
+      </w:r>
+      <w:r>
+        <w:t>rast i skaliranje aplikacije ni u kojem trenutnu ne bi trebali stati, te je potrebno pronaći izlaz iz monolitne arhitekture i jedno od rešenja je upravo razbijanje monolita na nekoliko mikroservisa radi lakšeg rada[5].</w:t>
+      </w:r>
+    </w:p>
+    <w:p>
+      <w:pPr>
+        <w:pStyle w:val="Heading3"/>
+        <w:rPr>
+          <w:lang w:val="sr-Latn-RS"/>
+        </w:rPr>
+      </w:pPr>
+      <w:bookmarkStart w:id="7" w:name="_Toc95034860"/>
+      <w:r>
+        <w:rPr>
+          <w:lang w:val="sr-Latn-RS"/>
+        </w:rPr>
+        <w:drawing>
+          <wp:inline distT="0" distB="0" distL="0" distR="0" wp14:anchorId="662FF80C" wp14:editId="21492E3F">
+            <wp:extent cx="3496643" cy="2353586"/>
+            <wp:effectExtent l="0" t="0" r="0" b="0"/>
+            <wp:docPr id="3" name="Picture 3"/>
+            <wp:cNvGraphicFramePr>
+              <a:graphicFrameLocks xmlns:a="http://schemas.openxmlformats.org/drawingml/2006/main" noChangeAspect="1"/>
+            </wp:cNvGraphicFramePr>
+            <a:graphic xmlns:a="http://schemas.openxmlformats.org/drawingml/2006/main">
+              <a:graphicData uri="http://schemas.openxmlformats.org/drawingml/2006/picture">
+                <pic:pic xmlns:pic="http://schemas.openxmlformats.org/drawingml/2006/picture">
+                  <pic:nvPicPr>
+                    <pic:cNvPr id="3" name="Picture 3"/>
+                    <pic:cNvPicPr/>
+                  </pic:nvPicPr>
+                  <pic:blipFill>
+                    <a:blip r:embed="rId9" cstate="print">
+                      <a:extLst>
+                        <a:ext uri="{28A0092B-C50C-407E-A947-70E740481C1C}">
+                          <a14:useLocalDpi xmlns:a14="http://schemas.microsoft.com/office/drawing/2010/main" val="0"/>
+                        </a:ext>
+                      </a:extLst>
+                    </a:blip>
+                    <a:stretch>
+                      <a:fillRect/>
+                    </a:stretch>
+                  </pic:blipFill>
+                  <pic:spPr>
+                    <a:xfrm>
+                      <a:off x="0" y="0"/>
+                      <a:ext cx="3504609" cy="2358948"/>
+                    </a:xfrm>
+                    <a:prstGeom prst="rect">
+                      <a:avLst/>
+                    </a:prstGeom>
+                  </pic:spPr>
+                </pic:pic>
+              </a:graphicData>
+            </a:graphic>
+          </wp:inline>
+        </w:drawing>
+      </w:r>
+      <w:bookmarkEnd w:id="7"/>
+    </w:p>
+    <w:p>
+      <w:pPr>
+        <w:pStyle w:val="Heading3"/>
+        <w:rPr>
+          <w:lang w:val="sr-Latn-RS"/>
+        </w:rPr>
+      </w:pPr>
+      <w:bookmarkStart w:id="8" w:name="_Toc95034861"/>
+      <w:r>
+        <w:rPr>
+          <w:lang w:val="sr-Latn-RS"/>
+        </w:rPr>
+        <w:t>Slika 2.1 Uporedni prikaz monolitne i mikroservisne arhitekture</w:t>
+      </w:r>
+      <w:bookmarkEnd w:id="8"/>
+    </w:p>
+    <w:p>
+      <w:pPr>
+        <w:rPr>
+          <w:lang w:val="sr-Latn-RS"/>
+        </w:rPr>
+      </w:pPr>
+    </w:p>
+    <w:p>
+      <w:pPr>
+        <w:pStyle w:val="Heading2"/>
+        <w:numPr>
+          <w:ilvl w:val="1"/>
+          <w:numId w:val="10"/>
+        </w:numPr>
+        <w:rPr>
+          <w:lang w:val="sr-Latn-RS"/>
+        </w:rPr>
+      </w:pPr>
+      <w:bookmarkStart w:id="9" w:name="_Toc95034862"/>
+      <w:r>
+        <w:rPr>
+          <w:lang w:val="sr-Latn-RS"/>
+        </w:rPr>
+        <w:lastRenderedPageBreak/>
+        <w:t>Mikroservisna arhitektura</w:t>
+      </w:r>
+      <w:bookmarkEnd w:id="9"/>
+    </w:p>
+    <w:p>
+      <w:pPr>
+        <w:jc w:val="center"/>
+      </w:pPr>
+      <w:r>
+        <w:drawing>
+          <wp:inline distT="0" distB="0" distL="0" distR="0" wp14:anchorId="20BE1038" wp14:editId="6D69C847">
+            <wp:extent cx="6120765" cy="2475230"/>
+            <wp:effectExtent l="0" t="0" r="0" b="1270"/>
+            <wp:docPr id="7" name="Picture 7" descr="Logical diagram of microservices architecture style"/>
+            <wp:cNvGraphicFramePr>
+              <a:graphicFrameLocks xmlns:a="http://schemas.openxmlformats.org/drawingml/2006/main" noChangeAspect="1"/>
+            </wp:cNvGraphicFramePr>
+            <a:graphic xmlns:a="http://schemas.openxmlformats.org/drawingml/2006/main">
+              <a:graphicData uri="http://schemas.openxmlformats.org/drawingml/2006/picture">
+                <pic:pic xmlns:pic="http://schemas.openxmlformats.org/drawingml/2006/picture">
+                  <pic:nvPicPr>
+                    <pic:cNvPr id="0" name="Picture 3" descr="Logical diagram of microservices architecture style"/>
+                    <pic:cNvPicPr>
+                      <a:picLocks noChangeAspect="1" noChangeArrowheads="1"/>
+                    </pic:cNvPicPr>
+                  </pic:nvPicPr>
+                  <pic:blipFill>
+                    <a:blip r:embed="rId10">
+                      <a:extLst>
+                        <a:ext uri="{28A0092B-C50C-407E-A947-70E740481C1C}">
+                          <a14:useLocalDpi xmlns:a14="http://schemas.microsoft.com/office/drawing/2010/main" val="0"/>
+                        </a:ext>
+                      </a:extLst>
+                    </a:blip>
+                    <a:srcRect/>
+                    <a:stretch>
+                      <a:fillRect/>
+                    </a:stretch>
+                  </pic:blipFill>
+                  <pic:spPr bwMode="auto">
+                    <a:xfrm>
+                      <a:off x="0" y="0"/>
+                      <a:ext cx="6120765" cy="2475230"/>
+                    </a:xfrm>
+                    <a:prstGeom prst="rect">
+                      <a:avLst/>
+                    </a:prstGeom>
+                    <a:noFill/>
+                    <a:ln>
+                      <a:noFill/>
+                    </a:ln>
+                  </pic:spPr>
+                </pic:pic>
+              </a:graphicData>
+            </a:graphic>
+          </wp:inline>
+        </w:drawing>
+      </w:r>
+    </w:p>
+    <w:p>
+      <w:pPr>
+        <w:pStyle w:val="Heading3"/>
+      </w:pPr>
+      <w:bookmarkStart w:id="10" w:name="_Toc95034863"/>
+      <w:r>
+        <w:t>Slika 2.2 Mikroservisna arhitektura</w:t>
+      </w:r>
+      <w:bookmarkEnd w:id="10"/>
+    </w:p>
+    <w:p/>
+    <w:p>
+      <w:r>
+        <w:t xml:space="preserve">Na slici 2.2 možemo videti sistem sačinjen od </w:t>
+      </w:r>
+      <w:r>
+        <w:t>4</w:t>
+      </w:r>
+      <w:r>
+        <w:t xml:space="preserve"> mikroservisa koji obezbeđuju funkcionalnosti korisncima i svi zajedno čine jedan veliki sistem. Celokupna arhitektura, kao što je već više puta pomenuto, je sačinjena od mikroservisa koji zajedno funkcioni</w:t>
+      </w:r>
+      <w:r>
+        <w:rPr>
+          <w:lang w:val="sr-Latn-RS"/>
+        </w:rPr>
+        <w:t xml:space="preserve">šu, saradjuju i komuniciraju a sve to u cilju obavljanja različitih funkcionalnosti. Potrebno je da je svaki mikroservis </w:t>
+      </w:r>
+      <w:r>
+        <w:rPr>
+          <w:lang w:val="sr-Latn-RS"/>
+        </w:rPr>
+        <w:t xml:space="preserve">bude nezavisan, da postoji slaba sprega između mikroservisa. Svaki mikroservis može posedovati posebno skladište podataka, bilo da je to neka relaciona baza podataka ili neka NoSQL baza podataka. </w:t>
+      </w:r>
+      <w:r>
+        <w:rPr>
+          <w:lang w:val="sr-Latn-RS"/>
+        </w:rPr>
+        <w:t xml:space="preserve">Mikroservisi međusobno komuniciraju preko API-ja koji su dobro definisani pri čemu su interni implementacioni detalji sakriveni od ostalih učesnika u komunikaciji </w:t>
+      </w:r>
+      <w:r>
+        <w:t>[6].</w:t>
+      </w:r>
+    </w:p>
+    <w:p>
+      <w:r>
+        <w:t>U nastavku bih se potrudio da posvetim pažnju svakoj pojedinačnoj komponenti o kojoj do sada nije bilo reči kako bih još detaljnije objasnio funkcionisanje celokupne arhitekture.</w:t>
+      </w:r>
+    </w:p>
+    <w:p>
+      <w:pPr>
+        <w:rPr>
+          <w:lang w:val="sr-Latn-RS"/>
+        </w:rPr>
+      </w:pPr>
+      <w:r>
+        <w:t>Menadžment ili orkestracija je komponenta odgovorna za postavljanje servisa na čvorovima, otkrivanje grešaka i problema, rebalansiranje servisa kroz čvorove i tako dalje. U glavnom se za potrebe obavljanja ovih funkcija koriste neke gotove komponente, poput Kubernetes-a koji je izuzetno dobar alat za orkestraciju kontejnera[6]. Dakle, mikroservisi, s obzirom da ih</w:t>
+      </w:r>
+      <w:r>
+        <w:t xml:space="preserve"> mo</w:t>
+      </w:r>
+      <w:r>
+        <w:rPr>
+          <w:lang w:val="sr-Latn-RS"/>
+        </w:rPr>
+        <w:t>že biti veliki broj u okviru jednog sistema, potrebno je imati neku centralnu kontrolu nad njima po pitanju upravljanja, balansiranja. Tu na scenu stupa Docker, kao poznat i dosta korišćen alat za kontejnerizaciju. On upravo obezbeđuje kreiranje takozvanih slika(Docker image</w:t>
+      </w:r>
+      <w:r>
+        <w:rPr>
+          <w:lang w:val="sr-Latn-RS"/>
+        </w:rPr>
+        <w:t>s</w:t>
+      </w:r>
+      <w:r>
+        <w:rPr>
+          <w:lang w:val="sr-Latn-RS"/>
+        </w:rPr>
+        <w:t>) čijim korišćenjem se može instancirati veći broj kontejnera(više instanci jednog istog mikroservisa) i uz upotreb</w:t>
+      </w:r>
+      <w:r>
+        <w:rPr>
+          <w:lang w:val="sr-Latn-RS"/>
+        </w:rPr>
+        <w:t>u</w:t>
+      </w:r>
+      <w:r>
+        <w:rPr>
+          <w:lang w:val="sr-Latn-RS"/>
+        </w:rPr>
+        <w:t xml:space="preserve"> odgovarajućeg raspoređivača težine(Load balancer)</w:t>
+      </w:r>
+      <w:r>
+        <w:rPr>
+          <w:lang w:val="sr-Latn-RS"/>
+        </w:rPr>
+        <w:t xml:space="preserve"> moguće je obezbediti da svi mikroservisi u okviru jednog sistema budu ravnomerno opterećeni po pitanju zahteva koji stižu od strane klijenata.</w:t>
+      </w:r>
+      <w:r>
+        <w:rPr>
+          <w:lang w:val="sr-Latn-RS"/>
+        </w:rPr>
+        <w:t xml:space="preserve"> Docker, kao alat za kontejnerizaciju je upravo iskorišćen i za upravljanje mikroservisnom aplikacijom koja je razvijena za potrebe ovog rada a o kojoj će biti više reči u narednim poglavljima.</w:t>
+      </w:r>
+    </w:p>
+    <w:p>
+      <w:pPr>
+        <w:rPr>
+          <w:lang w:val="sr-Latn-RS"/>
+        </w:rPr>
+      </w:pPr>
+      <w:r>
+        <w:rPr>
+          <w:lang w:val="sr-Latn-RS"/>
+        </w:rPr>
+        <w:t xml:space="preserve">API prolaz (API Gateway), kako bi bio bukvalan prevod sa engleskog jezika je upravo prolaz koji vodi klijentske zahteve u svet mikroservisne arhitekture. Prolaz kao prolaz, u glavnom vodi od tačke A do tačke B, međutim, API Gateway obezbeđuje dinamično rutiranje. Pod dinamičnim rutiranjem, želim da istaknem da svaki zahtev, upućen od strane korisnika bez obzira kom mikroservisu, bi najpre trebao da prođe kroz API Gateway komponentu mikroservisne aplikacije te da bi ta komponenta bila potom zadužena da taj </w:t>
+      </w:r>
+      <w:r>
+        <w:rPr>
+          <w:lang w:val="sr-Latn-RS"/>
+        </w:rPr>
+        <w:lastRenderedPageBreak/>
+        <w:t xml:space="preserve">zahtev prosledi, po odgovarajućem algoritmu, na pravo odredište. Verovatno se pitate, kako ovo može biti brže i imati bolje performanse od monolitne arhitekture gde klijent direktno šalje svoj zahtev odredišnoj komponenti </w:t>
+      </w:r>
+      <w:r>
+        <w:rPr>
+          <w:lang w:val="sr-Latn-RS"/>
+        </w:rPr>
+        <w:t xml:space="preserve">bez ikakvog posrednika. Zamislite, recimo sledeću situaciju gde u jednom trenutku postoji milion zahteva od strane korisnika ka jednoj komponenti, bilo da je to jedna glavna komponenta (kod monolitne arhitekure) ili samo jedan deo nekog većeg sistema (više </w:t>
+      </w:r>
+      <w:r>
+        <w:rPr>
+          <w:lang w:val="sr-Latn-RS"/>
+        </w:rPr>
+        <w:t>instanci jednog</w:t>
+      </w:r>
+      <w:r>
+        <w:rPr>
+          <w:lang w:val="sr-Latn-RS"/>
+        </w:rPr>
+        <w:t xml:space="preserve"> mikroservisa u mikroservisnoj arhitekturi). </w:t>
+      </w:r>
+      <w:r>
+        <w:rPr>
+          <w:lang w:val="sr-Latn-RS"/>
+        </w:rPr>
+        <w:t xml:space="preserve">Monolitna komponentna bi se u tom trenutku morala sama izboriti sa svim novopristiglim zahtevima dok bi API Gateway u mikroservisnoj arhitekturi obavio ključnu ulogu. API Gateway u glavnom poseduje i obavlja funkciju takozvanog, prethodno pomenutog, raspoređivača težine (Load balancer). Njegova uloga je da ravnomerno rasporedi zahteve od strane korisnika ka nekom konkretnom mikroservisu između svih instanci tog mikroservisa kojem su zahtevi upućeni, te se na taj način postiže da svaka instanca tog mikroservisa bude ravnomerno opterećena. </w:t>
+      </w:r>
+    </w:p>
+    <w:p>
+      <w:pPr>
+        <w:rPr>
+          <w:lang w:val="sr-Latn-RS"/>
+        </w:rPr>
+      </w:pPr>
+      <w:r>
+        <w:rPr>
+          <w:lang w:val="sr-Latn-RS"/>
+        </w:rPr>
+        <w:t xml:space="preserve">Pored raspoređivanja težine, API Gateway može obavljati i druge različite funkcije za poboljšanje </w:t>
+      </w:r>
+      <w:r>
+        <w:rPr>
+          <w:lang w:val="sr-Latn-RS"/>
+        </w:rPr>
+        <w:t>performansi:</w:t>
+      </w:r>
+    </w:p>
+    <w:p>
+      <w:pPr>
+        <w:pStyle w:val="ListParagraph"/>
+        <w:numPr>
+          <w:ilvl w:val="0"/>
+          <w:numId w:val="16"/>
+        </w:numPr>
+        <w:rPr>
+          <w:lang w:val="sr-Latn-RS"/>
+        </w:rPr>
+      </w:pPr>
+      <w:r>
+        <w:rPr>
+          <w:lang w:val="sr-Latn-RS"/>
+        </w:rPr>
+        <w:t>Razdvaja u potpunosti klijenta od servisa, te na taj način servisi se mogu menjati bez ikakve potrebe da dolazi do promena na klijentskoj strani</w:t>
+      </w:r>
+      <w:r>
+        <w:rPr>
+          <w:lang w:val="sr-Latn-RS"/>
+        </w:rPr>
+        <w:t>[6]</w:t>
+      </w:r>
+    </w:p>
+    <w:p>
+      <w:pPr>
+        <w:pStyle w:val="ListParagraph"/>
+        <w:numPr>
+          <w:ilvl w:val="0"/>
+          <w:numId w:val="16"/>
+        </w:numPr>
+        <w:rPr>
+          <w:lang w:val="sr-Latn-RS"/>
+        </w:rPr>
+      </w:pPr>
+      <w:r>
+        <w:rPr>
+          <w:lang w:val="sr-Latn-RS"/>
+        </w:rPr>
+        <w:t>Autentikacija</w:t>
+      </w:r>
+    </w:p>
+    <w:p>
+      <w:pPr>
+        <w:pStyle w:val="ListParagraph"/>
+        <w:numPr>
+          <w:ilvl w:val="0"/>
+          <w:numId w:val="16"/>
+        </w:numPr>
+        <w:rPr>
+          <w:lang w:val="sr-Latn-RS"/>
+        </w:rPr>
+      </w:pPr>
+      <w:r>
+        <w:rPr>
+          <w:lang w:val="sr-Latn-RS"/>
+        </w:rPr>
+        <w:t>Različite transformacije, validacije, keširanja</w:t>
+      </w:r>
+      <w:r>
+        <w:t>[6]</w:t>
+      </w:r>
+    </w:p>
+    <w:p>
+      <w:pPr>
+        <w:rPr>
+          <w:lang w:val="sr-Latn-RS"/>
+        </w:rPr>
+      </w:pPr>
+      <w:r>
+        <w:rPr>
+          <w:lang w:val="sr-Latn-RS"/>
+        </w:rPr>
+        <w:t>U okviru mikroservisne arhitekture koja je dizajnira za potrebe ovog rada, takođe je uključen API Gateway kao ulazna tačka u ceo sistem.</w:t>
+      </w:r>
+    </w:p>
+    <w:p>
+      <w:pPr>
+        <w:rPr>
+          <w:lang w:val="sr-Latn-RS"/>
+        </w:rPr>
+      </w:pPr>
+      <w:r>
+        <w:rPr>
+          <w:lang w:val="sr-Latn-RS"/>
+        </w:rPr>
+        <w:t>Komunikacija u mikroservisnom svetu može biti i asinhrona i sinhrona, kako je već prethodno rečeno. Mikroservisi mogu međusobno komunicirati sinhronim putem, korišćenjem HTTP zahtev</w:t>
+      </w:r>
+      <w:r>
+        <w:rPr>
+          <w:lang w:val="sr-Latn-RS"/>
+        </w:rPr>
+        <w:t>a</w:t>
+      </w:r>
+      <w:r>
+        <w:rPr>
+          <w:lang w:val="sr-Latn-RS"/>
+        </w:rPr>
+        <w:t xml:space="preserve"> i REST-a dok se komunikacija između mikroservisa može obezbediti i asinhronim putem gde se, drugačije rečeno, mikroservisi sinhronizuju događajima odnosno pravi se mikroservisna arhitektura vođena događajima. U tom slučaju, koristi se centralna komponenta, takozvani broker poruka (Message broker)</w:t>
+      </w:r>
+      <w:r>
+        <w:rPr>
+          <w:lang w:val="sr-Latn-RS"/>
+        </w:rPr>
+        <w:t>.</w:t>
+      </w:r>
+      <w:r>
+        <w:rPr>
+          <w:lang w:val="sr-Latn-RS"/>
+        </w:rPr>
+        <w:t xml:space="preserve"> Uloga te centralne komponente je održavanje različitih redova poruka, ili topic-a preko kojih se vrši sinhronizacija između mikroservisa</w:t>
+      </w:r>
+      <w:r>
+        <w:rPr>
+          <w:lang w:val="sr-Latn-RS"/>
+        </w:rPr>
+        <w:t>. Mikroservisi međusobno proizvode poruke u topic-ima i redovima poruka kada se odigra neki događaj od interesa, a za koji su oni odgovorni, te drugi mikroservisi koji su pretplaćeni na prethodno pomenutim redovima poruka ili topic-a preko istih bivaju obavešteni o tom događaju, primaju podatke vezane o tom događaju preko samih poruka i obavljaju naredne akcije kako bi se celokupna akcija odigrala do kraja.</w:t>
+      </w:r>
+      <w:r>
+        <w:rPr>
+          <w:lang w:val="sr-Latn-RS"/>
+        </w:rPr>
+        <w:t xml:space="preserve"> Ovaj pristup je izuzetno brz i dosta korišćen u modernim mikroservisnim arhitekturama. </w:t>
+      </w:r>
+    </w:p>
+    <w:p>
+      <w:pPr>
+        <w:pStyle w:val="Heading2"/>
+        <w:numPr>
+          <w:ilvl w:val="1"/>
+          <w:numId w:val="10"/>
+        </w:numPr>
+        <w:rPr>
+          <w:lang w:val="sr-Latn-RS"/>
+        </w:rPr>
+      </w:pPr>
+      <w:r>
+        <w:rPr>
+          <w:lang w:val="sr-Latn-RS"/>
+        </w:rPr>
+        <w:t>Benifiti mikroservisne arhitekture</w:t>
+      </w:r>
+    </w:p>
+    <w:p>
+      <w:pPr>
+        <w:pStyle w:val="ListParagraph"/>
+        <w:numPr>
+          <w:ilvl w:val="0"/>
+          <w:numId w:val="17"/>
+        </w:numPr>
+        <w:rPr>
+          <w:lang w:val="sr-Latn-RS"/>
+        </w:rPr>
+      </w:pPr>
+      <w:r>
+        <w:rPr>
+          <w:b/>
+          <w:bCs/>
+          <w:lang w:val="sr-Latn-RS"/>
+        </w:rPr>
+        <w:t>Agilnost</w:t>
+      </w:r>
+      <w:r>
+        <w:rPr>
+          <w:lang w:val="sr-Latn-RS"/>
+        </w:rPr>
+        <w:t xml:space="preserve"> – Samim tim pošto su mikroservisi nezavisne jedinice deployment-a mnogo je lakše organizovati ispravljanje postojećih grešaka i </w:t>
+      </w:r>
+      <w:r>
+        <w:rPr>
+          <w:lang w:val="sr-Latn-RS"/>
+        </w:rPr>
+        <w:t>organizovati naredna ažuriranje aplikacije</w:t>
+      </w:r>
+      <w:r>
+        <w:t>[6]</w:t>
+      </w:r>
+      <w:r>
+        <w:rPr>
+          <w:lang w:val="sr-Latn-RS"/>
+        </w:rPr>
+        <w:t>. Prostije rečeno, m</w:t>
+      </w:r>
+      <w:r>
+        <w:rPr>
+          <w:lang w:val="sr-Latn-RS"/>
+        </w:rPr>
+        <w:t>oguće je obaviti ažuriranje jednog mikroservisa bez potrebe da se cela aplikacije menja, ponovo postavlja.</w:t>
+      </w:r>
+    </w:p>
+    <w:p>
+      <w:pPr>
+        <w:pStyle w:val="ListParagraph"/>
+        <w:numPr>
+          <w:ilvl w:val="0"/>
+          <w:numId w:val="17"/>
+        </w:numPr>
+        <w:rPr>
+          <w:lang w:val="sr-Latn-RS"/>
+        </w:rPr>
+      </w:pPr>
+      <w:r>
+        <w:rPr>
+          <w:b/>
+          <w:bCs/>
+          <w:lang w:val="sr-Latn-RS"/>
+        </w:rPr>
+        <w:t>Manji, fokusiraniji timovi</w:t>
+      </w:r>
+      <w:r>
+        <w:rPr>
+          <w:lang w:val="sr-Latn-RS"/>
+        </w:rPr>
+        <w:t xml:space="preserve"> </w:t>
+      </w:r>
+      <w:r>
+        <w:rPr>
+          <w:lang w:val="sr-Latn-RS"/>
+        </w:rPr>
+        <w:t>–</w:t>
+      </w:r>
+      <w:r>
+        <w:rPr>
+          <w:lang w:val="sr-Latn-RS"/>
+        </w:rPr>
+        <w:t xml:space="preserve"> </w:t>
+      </w:r>
+      <w:r>
+        <w:rPr>
+          <w:lang w:val="sr-Latn-RS"/>
+        </w:rPr>
+        <w:t xml:space="preserve">Ne treba preterivati </w:t>
+      </w:r>
+      <w:r>
+        <w:rPr>
+          <w:lang w:val="sr-Latn-RS"/>
+        </w:rPr>
+        <w:t>sa veličinom mikroservisa, svaki mikroservis treba da ima dobro zaokruženu funkcionalnost i da je obavlja u potpunosti u okviru sistema te je na taj način dovoljno obezbediti i manje, fokusiranije timove za razvoj i održavanje svakog mikroservisa u okviru sistema</w:t>
+      </w:r>
+    </w:p>
+    <w:p>
+      <w:pPr>
+        <w:pStyle w:val="ListParagraph"/>
+        <w:numPr>
+          <w:ilvl w:val="0"/>
+          <w:numId w:val="17"/>
+        </w:numPr>
+        <w:rPr>
+          <w:lang w:val="sr-Latn-RS"/>
+        </w:rPr>
+      </w:pPr>
+      <w:r>
+        <w:rPr>
+          <w:b/>
+          <w:bCs/>
+          <w:lang w:val="sr-Latn-RS"/>
+        </w:rPr>
+        <w:t xml:space="preserve">Različite tehnologije </w:t>
+      </w:r>
+      <w:r>
+        <w:t>–</w:t>
+      </w:r>
+      <w:r>
+        <w:rPr>
+          <w:lang w:val="sr-Latn-RS"/>
+        </w:rPr>
+        <w:t xml:space="preserve"> kao što je pre bilo reči, za razvoj svakog mikroservisa u sistemu moguće je iskrostiti različite tehnologije</w:t>
+      </w:r>
+    </w:p>
+    <w:p>
+      <w:pPr>
+        <w:pStyle w:val="ListParagraph"/>
+        <w:numPr>
+          <w:ilvl w:val="0"/>
+          <w:numId w:val="17"/>
+        </w:numPr>
+        <w:rPr>
+          <w:lang w:val="sr-Latn-RS"/>
+        </w:rPr>
+      </w:pPr>
+      <w:r>
+        <w:rPr>
+          <w:b/>
+          <w:bCs/>
+          <w:lang w:val="sr-Latn-RS"/>
+        </w:rPr>
+        <w:lastRenderedPageBreak/>
+        <w:t xml:space="preserve">Izolacija grešaka (Fault isolation) </w:t>
+      </w:r>
+      <w:r>
+        <w:rPr>
+          <w:lang w:val="sr-Latn-RS"/>
+        </w:rPr>
+        <w:t xml:space="preserve">– Ako neki, individualni mikroservis postane nedostupan </w:t>
+      </w:r>
+      <w:r>
+        <w:rPr>
+          <w:lang w:val="sr-Latn-RS"/>
+        </w:rPr>
+        <w:t>to ne bi trebalo da onemogući rad cele aplikacije, sve dok mikroservisi iznad su dizajnirani tako da mogu da podnesu otkazivanje nekog od mikroservisa ispod u hijararhiji</w:t>
+      </w:r>
+      <w:r>
+        <w:rPr>
+          <w:lang w:val="sr-Latn-RS"/>
+        </w:rPr>
+        <w:t xml:space="preserve"> </w:t>
+      </w:r>
+      <w:r>
+        <w:t xml:space="preserve">[6]. Za obezbeđivanje ove funkcionalnosti postoje različiti šabloni dizajniranja o kojima će biti više reči u narednom potpoglavlju. </w:t>
+      </w:r>
+    </w:p>
+    <w:p>
+      <w:pPr>
+        <w:pStyle w:val="ListParagraph"/>
+        <w:numPr>
+          <w:ilvl w:val="0"/>
+          <w:numId w:val="17"/>
+        </w:numPr>
+        <w:rPr>
+          <w:lang w:val="sr-Latn-RS"/>
+        </w:rPr>
+      </w:pPr>
+      <w:r>
+        <w:rPr>
+          <w:b/>
+          <w:bCs/>
+          <w:lang w:val="sr-Latn-RS"/>
+        </w:rPr>
+        <w:t>Skalabilnost</w:t>
+      </w:r>
+      <w:r>
+        <w:rPr>
+          <w:lang w:val="sr-Latn-RS"/>
+        </w:rPr>
+        <w:t xml:space="preserve"> – O skalabilnosti je bilo više reči do sada.</w:t>
+      </w:r>
+      <w:r>
+        <w:rPr>
+          <w:lang w:val="sr-Latn-RS"/>
+        </w:rPr>
+        <w:t xml:space="preserve"> Ključ u proširljivosti je u tome što svaki pojedinačni deo ceo sistema se može skalirati tako što će se povećati broj mikroservisa koji čine taj pojedinačni deo sistema</w:t>
+      </w:r>
+    </w:p>
+    <w:p>
+      <w:pPr>
+        <w:pStyle w:val="ListParagraph"/>
+        <w:numPr>
+          <w:ilvl w:val="0"/>
+          <w:numId w:val="17"/>
+        </w:numPr>
+        <w:rPr>
+          <w:lang w:val="sr-Latn-RS"/>
+        </w:rPr>
+      </w:pPr>
+      <w:r>
+        <w:rPr>
+          <w:b/>
+          <w:bCs/>
+          <w:lang w:val="sr-Latn-RS"/>
+        </w:rPr>
+        <w:t xml:space="preserve">Izolacija podataka </w:t>
+      </w:r>
+      <w:r>
+        <w:rPr>
+          <w:lang w:val="sr-Latn-RS"/>
+        </w:rPr>
+        <w:t xml:space="preserve">– Mnogo je lakše izvršavati različita ažuriranja šema podataka nad različitim bazama podataka jer bi u tom slučaju samo jedan mikroservis bio pogođen tom promenom dok bi kod monolitne arhitekture bilo koja promena nad šemom baze podataka izazvala promene u različitim delovima aplikacije </w:t>
+      </w:r>
+      <w:r>
+        <w:t>[6].</w:t>
+      </w:r>
+    </w:p>
+    <w:p>
+      <w:pPr>
+        <w:pStyle w:val="ListParagraph"/>
+        <w:rPr>
+          <w:b/>
+          <w:bCs/>
+          <w:lang w:val="sr-Latn-RS"/>
+        </w:rPr>
+      </w:pPr>
+    </w:p>
+    <w:p>
+      <w:pPr>
+        <w:rPr>
+          <w:lang w:val="sr-Latn-RS"/>
+        </w:rPr>
+      </w:pPr>
+      <w:r>
+        <w:rPr>
+          <w:lang w:val="sr-Latn-RS"/>
+        </w:rPr>
+        <w:t>Pored različitih prednosti koje donosi mikroservisna arhitektura, kao i većina stvari i mikroservisna arhitektura ima svoje nedostatke.</w:t>
+      </w:r>
+      <w:r>
+        <w:rPr>
+          <w:lang w:val="sr-Latn-RS"/>
+        </w:rPr>
+        <w:t xml:space="preserve"> Ukoliko se iskoristi na pravi način za prave potrebe, ti nedostaci se svode na minimum.</w:t>
+      </w:r>
+      <w:r>
+        <w:rPr>
+          <w:lang w:val="sr-Latn-RS"/>
+        </w:rPr>
+        <w:t xml:space="preserve"> Neki od nedostataka su</w:t>
+      </w:r>
+      <w:r>
+        <w:t xml:space="preserve">: </w:t>
+      </w:r>
+      <w:r>
+        <w:rPr>
+          <w:lang w:val="sr-Latn-RS"/>
+        </w:rPr>
+        <w:t>kompleksnost, nedostatak upravljanja pošto se koristi adekvatan decentralizovani pristup, zagušenje mreže i kašnjenje ukoliko se naprave lanci komunikacije ,,bez krajeva</w:t>
+      </w:r>
+      <w:r>
+        <w:t>’’</w:t>
+      </w:r>
+      <w:r>
+        <w:rPr>
+          <w:lang w:val="sr-Latn-RS"/>
+        </w:rPr>
+        <w:t xml:space="preserve">, pošto svaki pojedinačni mikroservis može imati sopstvenu bazu podataka, dolazimo do problema održavanja konzistentnosti nad podacima, međutim to je jedan od standardnih problema u modernim distribuiranim sistemima koji se uz upotrebu adekvatnih, dokazanih pristupa rešava. </w:t>
+      </w:r>
+    </w:p>
+    <w:p>
+      <w:pPr>
+        <w:rPr>
+          <w:lang w:val="sr-Latn-RS"/>
+        </w:rPr>
+      </w:pPr>
+    </w:p>
+    <w:p>
+      <w:pPr>
+        <w:pStyle w:val="Heading2"/>
+        <w:numPr>
+          <w:ilvl w:val="1"/>
+          <w:numId w:val="10"/>
+        </w:numPr>
+        <w:rPr>
+          <w:lang w:val="sr-Latn-RS"/>
+        </w:rPr>
+      </w:pPr>
+      <w:r>
+        <w:rPr>
+          <w:lang w:val="sr-Latn-RS"/>
+        </w:rPr>
+        <w:t>Najbolje prakse i šabloni dizajniranja</w:t>
+      </w:r>
+    </w:p>
+    <w:p>
+      <w:pPr>
+        <w:rPr>
+          <w:lang w:val="sr-Latn-RS"/>
+        </w:rPr>
+      </w:pPr>
+    </w:p>
+    <w:p>
+      <w:pPr>
+        <w:rPr>
+          <w:lang w:val="sr-Latn-RS"/>
+        </w:rPr>
+      </w:pPr>
+      <w:r>
+        <w:rPr>
+          <w:lang w:val="sr-Latn-RS"/>
+        </w:rPr>
+        <w:t xml:space="preserve">Višestruko korišćenje kroz istoriju akumuliralo je različite pristupe za dizajniranje i implementaciju mikroservisne arhitekture. Softverski inženjeri su razvijali različite mikroservisne arhitekture te su kroz iskustvo istakli odgovarajuće pristupe koji su se pokazali kao najbolji. U okviru ovog potpoglavlja potrudiću se da prezentujem par šablona koje smatram da bi bili korisni za implementaciju i dizajniranje različitih mikroservisnih arhitektura. </w:t>
+      </w:r>
+    </w:p>
+    <w:p>
+      <w:r>
+        <w:rPr>
+          <w:b/>
+          <w:bCs/>
+          <w:lang w:val="sr-Latn-RS"/>
+        </w:rPr>
+        <w:t xml:space="preserve">Baza podataka po </w:t>
+      </w:r>
+      <w:r>
+        <w:rPr>
+          <w:b/>
+          <w:bCs/>
+          <w:lang w:val="sr-Latn-RS"/>
+        </w:rPr>
+        <w:t>mikro</w:t>
+      </w:r>
+      <w:r>
+        <w:rPr>
+          <w:b/>
+          <w:bCs/>
+          <w:lang w:val="sr-Latn-RS"/>
+        </w:rPr>
+        <w:t>servisu (Database per service)</w:t>
+      </w:r>
+      <w:r>
+        <w:rPr>
+          <w:lang w:val="sr-Latn-RS"/>
+        </w:rPr>
+        <w:t xml:space="preserve"> </w:t>
+      </w:r>
+      <w:r>
+        <w:rPr>
+          <w:lang w:val="sr-Latn-RS"/>
+        </w:rPr>
+        <w:t>–</w:t>
+      </w:r>
+      <w:r>
+        <w:rPr>
+          <w:lang w:val="sr-Latn-RS"/>
+        </w:rPr>
+        <w:t xml:space="preserve"> </w:t>
+      </w:r>
+      <w:r>
+        <w:rPr>
+          <w:lang w:val="sr-Latn-RS"/>
+        </w:rPr>
+        <w:t>Većini mikroservisa je potrebna adekvatna perzistencija podataka.</w:t>
+      </w:r>
+      <w:r>
+        <w:rPr>
+          <w:lang w:val="sr-Latn-RS"/>
+        </w:rPr>
+        <w:t xml:space="preserve"> Da bi se izbegla čvrsta sprega između mikroservisa uglavnom se teži ka tome da svaki mikroservis poseduje posebnu bazu podataka.</w:t>
+      </w:r>
+      <w:r>
+        <w:rPr>
+          <w:lang w:val="sr-Latn-RS"/>
+        </w:rPr>
+        <w:t xml:space="preserve"> Glavni problem koji stvara ovaj pristup je obezbeđivanje konzistentnosti između baza podataka različitih mikroservisa. Kod monolitne arhitekture je to dosta bilo jednostavno, pošto, na primer ako se koriste relacione baze podataka, bilo je lako organizovati pristup kroz transakcije dok ovde, kada se koriste različite baze podataka to stvara problem.</w:t>
+      </w:r>
+      <w:r>
+        <w:rPr>
+          <w:lang w:val="sr-Latn-RS"/>
+        </w:rPr>
+        <w:t xml:space="preserve"> </w:t>
+      </w:r>
+      <w:r>
+        <w:rPr>
+          <w:lang w:val="sr-Latn-RS"/>
+        </w:rPr>
+        <w:t>Jedno od rešenja za ovaj problem je takozvani Saga pattern</w:t>
+      </w:r>
+      <w:r>
+        <w:rPr>
+          <w:lang w:val="sr-Latn-RS"/>
+        </w:rPr>
+        <w:t xml:space="preserve"> </w:t>
+      </w:r>
+      <w:r>
+        <w:rPr>
+          <w:lang w:val="sr-Latn-RS"/>
+        </w:rPr>
+        <w:t>[7]</w:t>
+      </w:r>
+      <w:r>
+        <w:rPr>
+          <w:lang w:val="sr-Latn-RS"/>
+        </w:rPr>
+        <w:t>.</w:t>
+      </w:r>
+    </w:p>
+    <w:p>
+      <w:pPr>
+        <w:rPr>
+          <w:lang w:val="sr-Latn-RS"/>
+        </w:rPr>
+      </w:pPr>
+      <w:r>
+        <w:rPr>
+          <w:lang w:val="sr-Latn-RS"/>
+        </w:rPr>
+        <w:t xml:space="preserve">Još jedna od prednosti koje uvodi ovaj pristup je upravo </w:t>
+      </w:r>
+      <w:r>
+        <w:rPr>
+          <w:lang w:val="sr-Latn-RS"/>
+        </w:rPr>
+        <w:t>mogućnost da se za različite mikroservise iskoristi različit tip skladišta podataka</w:t>
+      </w:r>
+      <w:r>
+        <w:rPr>
+          <w:lang w:val="sr-Latn-RS"/>
+        </w:rPr>
+        <w:t>. Na taj način se dobija na raznovrsnosti ali i performansama, s obzirom da nisu modeli podataka mikroservisa isti i nemaju iste zahteve. Svaki mikroservis može iskoritit poseban tip skladišta podataka, bilo da je to relaciona baza podataka ili neka NoSQL baza podataka u skladu sa odgovarajućim modelom podataka koji treba da implementira</w:t>
+      </w:r>
+      <w:r>
+        <w:rPr>
+          <w:lang w:val="sr-Latn-RS"/>
+        </w:rPr>
+        <w:t xml:space="preserve"> </w:t>
+      </w:r>
+      <w:r>
+        <w:t>[</w:t>
+      </w:r>
+      <w:r>
+        <w:t>7</w:t>
+      </w:r>
+      <w:r>
+        <w:t>]</w:t>
+      </w:r>
+      <w:r>
+        <w:rPr>
+          <w:lang w:val="sr-Latn-RS"/>
+        </w:rPr>
+        <w:t>.</w:t>
+      </w:r>
+    </w:p>
+    <w:p>
+      <w:r>
+        <w:rPr>
+          <w:b/>
+          <w:bCs/>
+          <w:lang w:val="sr-Latn-RS"/>
+        </w:rPr>
+        <w:lastRenderedPageBreak/>
+        <w:t>Šablon pod imenom izvor događaja(Event sourcing)</w:t>
+      </w:r>
+      <w:r>
+        <w:rPr>
+          <w:b/>
+          <w:bCs/>
+        </w:rPr>
+        <w:t xml:space="preserve"> </w:t>
+      </w:r>
+      <w:r>
+        <w:rPr>
+          <w:b/>
+          <w:bCs/>
+        </w:rPr>
+        <w:t>–</w:t>
+      </w:r>
+      <w:r>
+        <w:rPr>
+          <w:b/>
+          <w:bCs/>
+        </w:rPr>
+        <w:t xml:space="preserve"> </w:t>
+      </w:r>
+      <w:r>
+        <w:t>Svaki mikroservis u okviru sistema treba da bude sposoban da ažurira svoje skladište podataka i da proizvodi poruke, odnosno događaje. Na taj način se postiže sinhronizacija između mikroservisa i izbegava se nekonzistentnost odnost problemi.</w:t>
+      </w:r>
+    </w:p>
+    <w:p>
+      <w:pPr>
+        <w:rPr>
+          <w:lang w:val="sr-Latn-RS"/>
+        </w:rPr>
+      </w:pPr>
+      <w:r>
+        <w:rPr>
+          <w:b/>
+          <w:bCs/>
+          <w:lang w:val="sr-Latn-RS"/>
+        </w:rPr>
+        <w:t xml:space="preserve">Razmenjivanje poruka (Messaging) </w:t>
+      </w:r>
+      <w:r>
+        <w:rPr>
+          <w:b/>
+          <w:bCs/>
+          <w:lang w:val="sr-Latn-RS"/>
+        </w:rPr>
+        <w:t>–</w:t>
+      </w:r>
+      <w:r>
+        <w:rPr>
+          <w:b/>
+          <w:bCs/>
+          <w:lang w:val="sr-Latn-RS"/>
+        </w:rPr>
+        <w:t xml:space="preserve"> </w:t>
+      </w:r>
+      <w:r>
+        <w:rPr>
+          <w:lang w:val="sr-Latn-RS"/>
+        </w:rPr>
+        <w:t>Za sarađivanje između mikroservisa korišećnjem sinhronizacije preko poruka i message broker-a koji mogu implementirati različite protokole komunikacije</w:t>
+      </w:r>
+      <w:r>
+        <w:rPr>
+          <w:lang w:val="sr-Latn-RS"/>
+        </w:rPr>
+        <w:t>. Jedan od najboljih pristupa je preko Publish</w:t>
+      </w:r>
+      <w:r>
+        <w:t xml:space="preserve">/Subscribe </w:t>
+      </w:r>
+      <w:r>
+        <w:rPr>
+          <w:lang w:val="sr-Latn-RS"/>
+        </w:rPr>
+        <w:t xml:space="preserve">šablona koji obezbeđuju različiti message broker-i. Ovaj pristup je upravo i iskorišćen u aplikaciji koja je razvijena za potrebe </w:t>
+      </w:r>
+      <w:r>
+        <w:rPr>
+          <w:lang w:val="sr-Latn-RS"/>
+        </w:rPr>
+        <w:t>ovog rada. Publish/Subscribe šablon obezbeđuje komunikaciju između mikroservisa preko takozvanih tema(Topic-a)</w:t>
+      </w:r>
+      <w:r>
+        <w:rPr>
+          <w:lang w:val="sr-Latn-RS"/>
+        </w:rPr>
+        <w:t xml:space="preserve">, gde kada jedan publikant objavi svoju poruku nad temom, svi pretplaćeni mikroservisi bivaju obavešteni o tome i primaju poruku. Na taj način se može obezbediti mikroservisna arhitektura vođena događajima, odnosno kada se odigra događaj u jednom mikroservisu on preko </w:t>
+      </w:r>
+      <w:r>
+        <w:rPr>
+          <w:lang w:val="sr-Latn-RS"/>
+        </w:rPr>
+        <w:t>odgovarajućeg topic-a može obavestiti ostale mikroservise o tome da preduzmu odgovarajuće akcije i obave transakcije u potpunosti.</w:t>
+      </w:r>
+    </w:p>
+    <w:p>
+      <w:r>
+        <w:rPr>
+          <w:b/>
+          <w:bCs/>
+          <w:lang w:val="sr-Latn-RS"/>
+        </w:rPr>
+        <w:t>Razbijanje kola (Circuit breaker) šablon</w:t>
+      </w:r>
+      <w:r>
+        <w:rPr>
+          <w:b/>
+          <w:bCs/>
+          <w:lang w:val="sr-Latn-RS"/>
+        </w:rPr>
+        <w:t xml:space="preserve"> </w:t>
+      </w:r>
+      <w:r>
+        <w:t>Često u mikroservisnoj arhitekturi se može doći u situaciju, da prilikom komunikacije između 2 mikroservisa se dođe u situaciju da pozivani mikroservis nije dostupan, usled nekog problema, ili se jednostavno predugo čeka odgovor od pomenutog mikroservisa.</w:t>
+      </w:r>
+      <w:r>
+        <w:t xml:space="preserve"> Rešenje za ove pomenute probleme je </w:t>
+      </w:r>
+      <w:r>
+        <w:t>da mikroservis koji poziva drugi mikroservis treba da obavi to preko nekog proksija (posrednika) koji funkcioniše na sličan način kao i električni prekidač</w:t>
+      </w:r>
+      <w:r>
+        <w:t xml:space="preserve">. </w:t>
+      </w:r>
+      <w:r>
+        <w:t>Kada se do</w:t>
+      </w:r>
+      <w:r>
+        <w:rPr>
+          <w:lang w:val="sr-Latn-RS"/>
+        </w:rPr>
+        <w:t xml:space="preserve">đe do detekcije problema, nakon prelaska preko odgovarajućeg praga (proteklo vreme bez odgovora ili adekvatan broj pokušaja) sam prekidač se isključuje </w:t>
+      </w:r>
+      <w:r>
+        <w:rPr>
+          <w:lang w:val="sr-Latn-RS"/>
+        </w:rPr>
+        <w:t>i više ne dozvoljava zahteve ka mikroservisu koji očigledno ima neki problem.</w:t>
+      </w:r>
+      <w:r>
+        <w:rPr>
+          <w:lang w:val="sr-Latn-RS"/>
+        </w:rPr>
+        <w:t xml:space="preserve"> Postoji odgovarajući period tokom kojeg će prekidač biti isključen te potom ponovo se aktivira po odgovarajućem algoritmu [10]</w:t>
+      </w:r>
+      <w:r>
+        <w:t>.</w:t>
+      </w:r>
+    </w:p>
+    <w:p>
+      <w:pPr>
+        <w:rPr>
+          <w:lang w:val="sr-Latn-RS"/>
+        </w:rPr>
+      </w:pPr>
+      <w:r>
+        <w:rPr>
+          <w:lang w:val="sr-Latn-RS"/>
+        </w:rPr>
+        <w:t>Ovo su samo neki od šablona i dobrih praksi koje sam pomenuo. Pored njih, postoje i drugi pristupi koji se mogu iskoristiti, ja sam se lično dotakao ovih iz razlog</w:t>
+      </w:r>
+      <w:r>
+        <w:rPr>
+          <w:lang w:val="sr-Latn-RS"/>
+        </w:rPr>
+        <w:t>a</w:t>
+      </w:r>
+      <w:r>
+        <w:rPr>
+          <w:lang w:val="sr-Latn-RS"/>
+        </w:rPr>
+        <w:t xml:space="preserve"> što prate</w:t>
+      </w:r>
+      <w:r>
+        <w:rPr>
+          <w:lang w:val="sr-Latn-RS"/>
+        </w:rPr>
+        <w:t xml:space="preserve"> samu</w:t>
+      </w:r>
+      <w:r>
+        <w:rPr>
+          <w:lang w:val="sr-Latn-RS"/>
+        </w:rPr>
+        <w:t xml:space="preserve"> aplikaciju koja je razvijena ali i obezbeđuju dobre rezultate, odnosno dosta su korišćeni u modernim aplikacijama.</w:t>
+      </w:r>
+    </w:p>
+    <w:p>
+      <w:pPr>
+        <w:rPr>
+          <w:lang w:val="sr-Latn-RS"/>
+        </w:rPr>
+      </w:pPr>
+    </w:p>
+    <w:p>
+      <w:pPr>
+        <w:rPr>
+          <w:lang w:val="sr-Latn-RS"/>
+        </w:rPr>
+      </w:pPr>
+    </w:p>
+    <w:p>
+      <w:pPr>
+        <w:rPr>
+          <w:lang w:val="sr-Latn-RS"/>
+        </w:rPr>
+      </w:pPr>
+    </w:p>
+    <w:p>
+      <w:pPr>
+        <w:rPr>
+          <w:lang w:val="sr-Latn-RS"/>
+        </w:rPr>
+      </w:pPr>
+    </w:p>
+    <w:p>
+      <w:pPr>
+        <w:rPr>
+          <w:lang w:val="sr-Latn-RS"/>
+        </w:rPr>
+      </w:pPr>
+    </w:p>
+    <w:p>
+      <w:pPr>
+        <w:rPr>
+          <w:lang w:val="sr-Latn-RS"/>
+        </w:rPr>
+      </w:pPr>
+    </w:p>
+    <w:p>
+      <w:pPr>
+        <w:rPr>
+          <w:lang w:val="sr-Latn-RS"/>
+        </w:rPr>
+      </w:pPr>
+    </w:p>
+    <w:p>
+      <w:pPr>
+        <w:rPr>
+          <w:lang w:val="sr-Latn-RS"/>
+        </w:rPr>
+      </w:pPr>
+    </w:p>
+    <w:p>
+      <w:pPr>
+        <w:rPr>
+          <w:lang w:val="sr-Latn-RS"/>
+        </w:rPr>
+      </w:pPr>
+    </w:p>
+    <w:p>
+      <w:pPr>
+        <w:rPr>
+          <w:lang w:val="sr-Latn-RS"/>
+        </w:rPr>
+      </w:pPr>
+    </w:p>
+    <w:p/>
+    <w:p>
+      <w:pPr>
+        <w:pStyle w:val="Heading1"/>
+        <w:numPr>
+          <w:ilvl w:val="0"/>
+          <w:numId w:val="10"/>
+        </w:numPr>
+      </w:pPr>
+      <w:r>
+        <w:lastRenderedPageBreak/>
+        <w:t>Tehnologije za razvoj mikroservisnih aplikacija</w:t>
+      </w:r>
+    </w:p>
+    <w:p/>
+    <w:p>
+      <w:r>
+        <w:t>U okviru prethodnog poglavlja, bilo je dosta teorijske osnove o samo</w:t>
+      </w:r>
+      <w:r>
+        <w:t>m tipu</w:t>
+      </w:r>
+      <w:r>
+        <w:t xml:space="preserve"> arhitektur</w:t>
+      </w:r>
+      <w:r>
+        <w:t>e</w:t>
+      </w:r>
+      <w:r>
+        <w:t xml:space="preserve"> i pojedinačnim </w:t>
+      </w:r>
+      <w:r>
+        <w:t xml:space="preserve">delovima. Verovatno ste primetili da se konkretnih tehnologija koje se mogu iskoristiti nisam </w:t>
+      </w:r>
+      <w:r>
+        <w:t xml:space="preserve">previše dotakao iz razloga što smatram da je za to potrebno posvetiti celokupno poglavlje jer može mnogo što šta da se kaže. </w:t>
+      </w:r>
+      <w:r>
+        <w:t xml:space="preserve">Ova tema dobija na svom značaju upravo zbog toga što se </w:t>
+      </w:r>
+      <w:r>
+        <w:t xml:space="preserve">za </w:t>
+      </w:r>
+      <w:r>
+        <w:t>razvoj svakog pojedinačnog mikroservisa u sistemu u potpunosti mogu iskoristiti međusobno različite tehnologije.</w:t>
+      </w:r>
+    </w:p>
+    <w:p>
+      <w:r>
+        <w:rPr>
+          <w:b/>
+          <w:bCs/>
+        </w:rPr>
+        <w:t xml:space="preserve">Docker </w:t>
+      </w:r>
+      <w:r>
+        <w:t xml:space="preserve">- </w:t>
+      </w:r>
+      <w:r>
+        <w:t>Samim tim pošto je celokupna arhitektura sačinjena od većeg broja manjih gradivnih jedinica, odnosno mikroservisa, potrebno je obezbediti centralizovan alat za upravljanje celim sistemom, raspoređivanje opterećenja</w:t>
+      </w:r>
+      <w:r>
+        <w:t>.</w:t>
+      </w:r>
+      <w:r>
+        <w:t xml:space="preserve"> Za takve potrebe upravo stupa na scenu Docker. Docker je alat koji se koristi za kontejnerizaciju komponenti, odnosno od svakog mikroservisa se prave takozvane Docker slike (Docker images) koje su poput klasa u kontekstu objektno orjentisane paradigme. Kako se klase mogu instancirati i od njih praviti objekti, koji postoje sve vreme dok se aplikacija izvršava, tako se i Docker slike mogu instancirati i od njih praviti kontejneri te svaki kontejner predstavlja jednu instancu odgovarajućeg mikroservisa. Upravo na taj način je i moguće instancirati više puta jedan mikroservis i dobiti više instanci istog mikroservisa u okviru sistema. Docker obezbeđuje centralizovani pogled na ceo sistem, centralizovani logging sistem te se lako može pratiti rad celog sistema i status svakog pojedinačnog mikroservisa. Da bi sve to funkcionisalo lepo, i da bi bilo lako upravljati sistemom, uz Docker uglavnom ide i poseban alat za orkestraciju, odnosno upravljanje kontejneri. Jedan primer takvog alata je upravo </w:t>
+      </w:r>
+      <w:r>
+        <w:rPr>
+          <w:b/>
+          <w:bCs/>
+        </w:rPr>
+        <w:t>Kubernetes</w:t>
+      </w:r>
+      <w:r>
+        <w:rPr>
+          <w:b/>
+          <w:bCs/>
+        </w:rPr>
+        <w:t xml:space="preserve"> </w:t>
+      </w:r>
+      <w:r>
+        <w:t>o kojem je prethodno bilo reči</w:t>
+      </w:r>
+      <w:r>
+        <w:t>.</w:t>
+      </w:r>
+    </w:p>
+    <w:p>
+      <w:r>
+        <w:rPr>
+          <w:b/>
+          <w:bCs/>
+        </w:rPr>
+        <w:t>Message brokeri</w:t>
+      </w:r>
+      <w:r>
+        <w:t xml:space="preserve"> – U prethodnom poglavlju je dosta bilo reči o samoj komunikaciji i sinhronizaciji između mikroservisa</w:t>
+      </w:r>
+      <w:r>
+        <w:t>.</w:t>
+      </w:r>
+      <w:r>
+        <w:t xml:space="preserve"> Jedan od glavnih alata koji se koristi danas za sinhronizaciju između mikroservirsa su pravo message broker-i ili u prevodu na naš jezik, takozvani brokeri poruka. Njihova glavna uloga je da obezbede komponentu u sistemu, koja će obezbeđivati različite strukture podataka preko kojih </w:t>
+      </w:r>
+      <w:r>
+        <w:t>se može obezbediti komunikacija, odnosno sinhronizacija mikroservisa.</w:t>
+      </w:r>
+      <w:r>
+        <w:t xml:space="preserve"> </w:t>
+      </w:r>
+      <w:r>
+        <w:t xml:space="preserve">Postoje različiti protokoli i </w:t>
+      </w:r>
+      <w:r>
+        <w:t>šabloni koje mikroservisi implementiraju te ću ja pokušati ukratko da objasnim njihov rad.</w:t>
+      </w:r>
+      <w:r>
+        <w:t xml:space="preserve">  Cilj brokera poruka je da obavljaju rutiranje poruka između zainteresovanih strana, od pošiljaoca do odgovarajuće destinacije ili destinacija.</w:t>
+      </w:r>
+      <w:r>
+        <w:t xml:space="preserve"> Postoje u glavnom dva šablona po kojima se odvija komunikacija, a to je komunikacija od tačke do tačke preko različiti</w:t>
+      </w:r>
+      <w:r>
+        <w:t>h</w:t>
+      </w:r>
+      <w:r>
+        <w:t xml:space="preserve"> redova poruka ili </w:t>
+      </w:r>
+      <w:r>
+        <w:t>komunikacija preko Publish and subscribe modela koji obezbeđuje komunikaciju između</w:t>
+      </w:r>
+      <w:r>
+        <w:t xml:space="preserve"> jednog pošiljaoca i većeg broja primaoca</w:t>
+      </w:r>
+      <w:r>
+        <w:t xml:space="preserve"> [8]</w:t>
+      </w:r>
+      <w:r>
+        <w:t>.</w:t>
+      </w:r>
+      <w:r>
+        <w:br/>
+      </w:r>
+      <w:r>
+        <w:drawing>
+          <wp:inline distT="0" distB="0" distL="0" distR="0" wp14:anchorId="428620C5" wp14:editId="44F1D4C2">
+            <wp:extent cx="6120765" cy="1774825"/>
+            <wp:effectExtent l="0" t="0" r="0" b="0"/>
+            <wp:docPr id="9" name="Picture 9" descr="What&amp;#39;s The Difference Between Event Brokers and Message Queues? | Nordic  APIs |"/>
+            <wp:cNvGraphicFramePr>
+              <a:graphicFrameLocks xmlns:a="http://schemas.openxmlformats.org/drawingml/2006/main" noChangeAspect="1"/>
+            </wp:cNvGraphicFramePr>
+            <a:graphic xmlns:a="http://schemas.openxmlformats.org/drawingml/2006/main">
+              <a:graphicData uri="http://schemas.openxmlformats.org/drawingml/2006/picture">
+                <pic:pic xmlns:pic="http://schemas.openxmlformats.org/drawingml/2006/picture">
+                  <pic:nvPicPr>
+                    <pic:cNvPr id="0" name="Picture 5" descr="What&amp;#39;s The Difference Between Event Brokers and Message Queues? | Nordic  APIs |"/>
+                    <pic:cNvPicPr>
+                      <a:picLocks noChangeAspect="1" noChangeArrowheads="1"/>
+                    </pic:cNvPicPr>
+                  </pic:nvPicPr>
+                  <pic:blipFill>
+                    <a:blip r:embed="rId11">
+                      <a:extLst>
+                        <a:ext uri="{28A0092B-C50C-407E-A947-70E740481C1C}">
+                          <a14:useLocalDpi xmlns:a14="http://schemas.microsoft.com/office/drawing/2010/main" val="0"/>
+                        </a:ext>
+                      </a:extLst>
+                    </a:blip>
+                    <a:srcRect/>
+                    <a:stretch>
+                      <a:fillRect/>
+                    </a:stretch>
+                  </pic:blipFill>
+                  <pic:spPr bwMode="auto">
+                    <a:xfrm>
+                      <a:off x="0" y="0"/>
+                      <a:ext cx="6120765" cy="1774825"/>
+                    </a:xfrm>
+                    <a:prstGeom prst="rect">
+                      <a:avLst/>
+                    </a:prstGeom>
+                    <a:noFill/>
+                    <a:ln>
+                      <a:noFill/>
+                    </a:ln>
+                  </pic:spPr>
+                </pic:pic>
+              </a:graphicData>
+            </a:graphic>
+          </wp:inline>
+        </w:drawing>
+      </w:r>
+    </w:p>
+    <w:p>
+      <w:pPr>
+        <w:pStyle w:val="Heading3"/>
+        <w:rPr>
+          <w:lang w:val="sr-Latn-RS"/>
+        </w:rPr>
+      </w:pPr>
+      <w:r>
+        <w:rPr>
+          <w:lang w:val="sr-Latn-RS"/>
+        </w:rPr>
+        <w:t>Slika 3.1 Vizuelizacija rada brokera poruka sa redom poruka</w:t>
+      </w:r>
+    </w:p>
+    <w:p>
+      <w:pPr>
+        <w:rPr>
+          <w:lang w:val="sr-Latn-RS"/>
+        </w:rPr>
+      </w:pPr>
+    </w:p>
+    <w:p>
+      <w:pPr>
+        <w:jc w:val="center"/>
+        <w:rPr>
+          <w:lang w:val="sr-Latn-RS"/>
+        </w:rPr>
+      </w:pPr>
+      <w:r>
+        <w:lastRenderedPageBreak/>
+        <w:drawing>
+          <wp:inline distT="0" distB="0" distL="0" distR="0" wp14:anchorId="1264DDF4" wp14:editId="426F0C18">
+            <wp:extent cx="3761105" cy="2194560"/>
+            <wp:effectExtent l="0" t="0" r="0" b="0"/>
+            <wp:docPr id="10" name="Picture 10" descr="Publish/Subscribe Messaging (Sun GlassFish Message Queue 4.4 Technical  Overview)"/>
+            <wp:cNvGraphicFramePr>
+              <a:graphicFrameLocks xmlns:a="http://schemas.openxmlformats.org/drawingml/2006/main" noChangeAspect="1"/>
+            </wp:cNvGraphicFramePr>
+            <a:graphic xmlns:a="http://schemas.openxmlformats.org/drawingml/2006/main">
+              <a:graphicData uri="http://schemas.openxmlformats.org/drawingml/2006/picture">
+                <pic:pic xmlns:pic="http://schemas.openxmlformats.org/drawingml/2006/picture">
+                  <pic:nvPicPr>
+                    <pic:cNvPr id="0" name="Picture 7" descr="Publish/Subscribe Messaging (Sun GlassFish Message Queue 4.4 Technical  Overview)"/>
+                    <pic:cNvPicPr>
+                      <a:picLocks noChangeAspect="1" noChangeArrowheads="1"/>
+                    </pic:cNvPicPr>
+                  </pic:nvPicPr>
+                  <pic:blipFill>
+                    <a:blip r:embed="rId12">
+                      <a:extLst>
+                        <a:ext uri="{28A0092B-C50C-407E-A947-70E740481C1C}">
+                          <a14:useLocalDpi xmlns:a14="http://schemas.microsoft.com/office/drawing/2010/main" val="0"/>
+                        </a:ext>
+                      </a:extLst>
+                    </a:blip>
+                    <a:srcRect/>
+                    <a:stretch>
+                      <a:fillRect/>
+                    </a:stretch>
+                  </pic:blipFill>
+                  <pic:spPr bwMode="auto">
+                    <a:xfrm>
+                      <a:off x="0" y="0"/>
+                      <a:ext cx="3761105" cy="2194560"/>
+                    </a:xfrm>
+                    <a:prstGeom prst="rect">
+                      <a:avLst/>
+                    </a:prstGeom>
+                    <a:noFill/>
+                    <a:ln>
+                      <a:noFill/>
+                    </a:ln>
+                  </pic:spPr>
+                </pic:pic>
+              </a:graphicData>
+            </a:graphic>
+          </wp:inline>
+        </w:drawing>
+      </w:r>
+    </w:p>
+    <w:p>
+      <w:pPr>
+        <w:pStyle w:val="Heading3"/>
+        <w:rPr>
+          <w:lang w:val="sr-Latn-RS"/>
+        </w:rPr>
+      </w:pPr>
+      <w:r>
+        <w:rPr>
+          <w:lang w:val="sr-Latn-RS"/>
+        </w:rPr>
+        <w:t>Slika 3.2 Vizuelizacija rada brokera poruka zasnovanog na publish and subscribe šablonu komunikacije</w:t>
+      </w:r>
+    </w:p>
+    <w:p>
+      <w:pPr>
+        <w:rPr>
+          <w:lang w:val="sr-Latn-RS"/>
+        </w:rPr>
+      </w:pPr>
+      <w:r>
+        <w:br/>
+      </w:r>
+      <w:r>
+        <w:t>Message broker koji je iskori</w:t>
+      </w:r>
+      <w:r>
+        <w:rPr>
+          <w:lang w:val="sr-Latn-RS"/>
+        </w:rPr>
+        <w:t xml:space="preserve">šćen u aplikaciji koja je razvijena za potrebe ovog rada je </w:t>
+      </w:r>
+      <w:r>
+        <w:rPr>
+          <w:b/>
+          <w:bCs/>
+          <w:lang w:val="sr-Latn-RS"/>
+        </w:rPr>
+        <w:t>Kafka</w:t>
+      </w:r>
+      <w:r>
+        <w:rPr>
+          <w:lang w:val="sr-Latn-RS"/>
+        </w:rPr>
+        <w:t xml:space="preserve">. Kafka </w:t>
+      </w:r>
+      <w:r>
+        <w:rPr>
+          <w:lang w:val="sr-Latn-RS"/>
+        </w:rPr>
+        <w:t xml:space="preserve">je message broker koji je razvijen od strane </w:t>
+      </w:r>
+      <w:r>
+        <w:rPr>
+          <w:lang w:val="sr-Latn-RS"/>
+        </w:rPr>
+        <w:t xml:space="preserve">Apache fondacije i obezbeđuje takozvani tok događaja(Event streaming). </w:t>
+      </w:r>
+      <w:r>
+        <w:rPr>
+          <w:lang w:val="sr-Latn-RS"/>
+        </w:rPr>
+        <w:t>Uz pomoć Kafke dosta je lako razviti sistem koji je otporan na greške i obezbediti sistem zasnovan na događajima, sistem kod kojeg se komponente koje ga sačinjavaju sinhronizuju na osnovu događaja koji se odigravaju u sistemu. Sama Kafka je u suštini nezavisan distribuirani sistem koji se sastoji od servera i klijenata koji komuniciraju preko visoko kvalitetnog TCP mrežnog protokla. Kafka klaster je visoko skalabilan i otporan na greške, odnosno ako jedan od servera padne ostali će preuzeti njegovu odgovornost bez ikakvog gubitka u podacima, što je za moderne sisteme koji opslužuju veliki broj korisnika jedan od glavnih zahteva</w:t>
+      </w:r>
+      <w:r>
+        <w:rPr>
+          <w:lang w:val="sr-Latn-RS"/>
+        </w:rPr>
+        <w:t xml:space="preserve"> </w:t>
+      </w:r>
+      <w:r>
+        <w:t>[9]</w:t>
+      </w:r>
+      <w:r>
+        <w:rPr>
+          <w:lang w:val="sr-Latn-RS"/>
+        </w:rPr>
+        <w:t>.</w:t>
+      </w:r>
+      <w:r>
+        <w:rPr>
+          <w:lang w:val="sr-Latn-RS"/>
+        </w:rPr>
+        <w:t xml:space="preserve"> Pored Kafke, pomenuo bih i message broker koji obezbeđuje Amazon Web Services(AWS) – Amazon MQ</w:t>
+      </w:r>
+      <w:r>
+        <w:t xml:space="preserve">, Eclipse Mosquitto MQTT Broker razvijen od strane </w:t>
+      </w:r>
+      <w:r>
+        <w:rPr>
+          <w:lang w:val="sr-Latn-RS"/>
+        </w:rPr>
+        <w:t>Eclipse fondacije</w:t>
+      </w:r>
+      <w:r>
+        <w:rPr>
+          <w:lang w:val="sr-Latn-RS"/>
+        </w:rPr>
+        <w:t>, ZeroMQ i drugi.</w:t>
+      </w:r>
+    </w:p>
+    <w:p>
+      <w:r>
+        <w:rPr>
+          <w:b/>
+          <w:bCs/>
+          <w:lang w:val="sr-Latn-RS"/>
+        </w:rPr>
+        <w:t>Skladišta podataka</w:t>
+      </w:r>
+      <w:r>
+        <w:rPr>
+          <w:lang w:val="sr-Latn-RS"/>
+        </w:rPr>
+        <w:t xml:space="preserve"> – Ovoj sekciji ne bih posvetio previše pažnje iz razloga što je za izbor odgovarajućeg skladišta podataka, za odgovarajući mikroservis, potrebno uzeti u obzir model podataka sa kojim bi mikroservis trebao da radi.</w:t>
+      </w:r>
+      <w:r>
+        <w:rPr>
+          <w:lang w:val="sr-Latn-RS"/>
+        </w:rPr>
+        <w:t xml:space="preserve"> To je specifično od mikroservisa do mikroservisa, od domena aplikacije do domena aplikacije ali bih iskoristi priliku da ponovim kako je to veliki benefit po pitanju performansi, jer modeli podataka od mikroservisa do mikroservisa mogu biti različiti te se za implementaciju skladišta podataka mogu iskoristiti adekvatne tehnologije, od relacionih baza podataka do odgovarajućih NoSQL baza podataka</w:t>
+      </w:r>
+      <w:r>
+        <w:rPr>
+          <w:lang w:val="sr-Latn-RS"/>
+        </w:rPr>
+        <w:t xml:space="preserve"> te se i na taj način obezđuje slaba sprega između mikroservisa.</w:t>
+      </w:r>
+      <w:r>
+        <w:rPr>
+          <w:lang w:val="sr-Latn-RS"/>
+        </w:rPr>
+        <w:t xml:space="preserve"> Konkretno u okviru same aplikacije koja je razvijena za potrebe ovog rada iskorišćene su i relaciona baza podataka (MS SQL Server) i više vrsti NoSQL baza podataka (Redis za keširanje različitih stvari ali i MongoDB baza podataka za čuvanje odgovarajućih događaja koji će biti dostupni za pregledavanja</w:t>
+      </w:r>
+      <w:r>
+        <w:t>/streaming u odgovaraju</w:t>
+      </w:r>
+      <w:r>
+        <w:rPr>
+          <w:lang w:val="sr-Latn-RS"/>
+        </w:rPr>
+        <w:t>ćem terminu.</w:t>
+      </w:r>
+    </w:p>
+    <w:p>
+      <w:pPr>
+        <w:rPr>
+          <w:lang w:val="sr-Latn-RS"/>
+        </w:rPr>
+      </w:pPr>
+      <w:r>
+        <w:rPr>
+          <w:b/>
+          <w:bCs/>
+          <w:lang w:val="sr-Latn-RS"/>
+        </w:rPr>
+        <w:t xml:space="preserve">API Gateway. </w:t>
+      </w:r>
     </w:p>
     <w:sectPr>
       <w:pgSz w:w="11907" w:h="16840" w:code="9"/>
@@ -1470,6 +3290,205 @@
 <file path=word/numbering.xml><?xml version="1.0" encoding="utf-8"?>
 <w:numbering xmlns:wpc="http://schemas.microsoft.com/office/word/2010/wordprocessingCanvas" xmlns:cx="http://schemas.microsoft.com/office/drawing/2014/chartex" xmlns:cx1="http://schemas.microsoft.com/office/drawing/2015/9/8/chartex" xmlns:cx2="http://schemas.microsoft.com/office/drawing/2015/10/21/chartex" xmlns:cx3="http://schemas.microsoft.com/office/drawing/2016/5/9/chartex" xmlns:cx4="http://schemas.microsoft.com/office/drawing/2016/5/10/chartex" xmlns:cx5="http://schemas.microsoft.com/office/drawing/2016/5/11/chartex" xmlns:cx6="http://schemas.microsoft.com/office/drawing/2016/5/12/chartex" xmlns:cx7="http://schemas.microsoft.com/office/drawing/2016/5/13/chartex" xmlns:cx8="http://schemas.microsoft.com/office/drawing/2016/5/14/chartex" xmlns:mc="http://schemas.openxmlformats.org/markup-compatibility/2006" xmlns:aink="http://schemas.microsoft.com/office/drawing/2016/ink" xmlns:am3d="http://schemas.microsoft.com/office/drawing/2017/model3d" xmlns:o="urn:schemas-microsoft-com:office:office" xmlns:r="http://schemas.openxmlformats.org/officeDocument/2006/relationships" xmlns:m="http://schemas.openxmlformats.org/officeDocument/2006/math" xmlns:v="urn:schemas-microsoft-com:vml" xmlns:wp14="http://schemas.microsoft.com/office/word/2010/wordprocessingDrawing" xmlns:wp="http://schemas.openxmlformats.org/drawingml/2006/wordprocessingDrawing" xmlns:w10="urn:schemas-microsoft-com:office:word" xmlns:w="http://schemas.openxmlformats.org/wordprocessingml/2006/main" xmlns:w14="http://schemas.microsoft.com/office/word/2010/wordml" xmlns:w15="http://schemas.microsoft.com/office/word/2012/wordml" xmlns:w16cex="http://schemas.microsoft.com/office/word/2018/wordml/cex" xmlns:w16cid="http://schemas.microsoft.com/office/word/2016/wordml/cid" xmlns:w16="http://schemas.microsoft.com/office/word/2018/wordml" xmlns:w16sdtdh="http://schemas.microsoft.com/office/word/2020/wordml/sdtdatahash" xmlns:w16se="http://schemas.microsoft.com/office/word/2015/wordml/symex" xmlns:wpg="http://schemas.microsoft.com/office/word/2010/wordprocessingGroup" xmlns:wpi="http://schemas.microsoft.com/office/word/2010/wordprocessingInk" xmlns:wne="http://schemas.microsoft.com/office/word/2006/wordml" xmlns:wps="http://schemas.microsoft.com/office/word/2010/wordprocessingShape" mc:Ignorable="w14 w15 w16se w16cid w16 w16cex w16sdtdh wp14">
   <w:abstractNum w:abstractNumId="0" w15:restartNumberingAfterBreak="0">
+    <w:nsid w:val="020F2F6A"/>
+    <w:multiLevelType w:val="hybridMultilevel"/>
+    <w:tmpl w:val="5CB28B5C"/>
+    <w:lvl w:ilvl="0" w:tplc="04090001">
+      <w:start w:val="1"/>
+      <w:numFmt w:val="bullet"/>
+      <w:lvlText w:val=""/>
+      <w:lvlJc w:val="left"/>
+      <w:pPr>
+        <w:ind w:left="720" w:hanging="360"/>
+      </w:pPr>
+      <w:rPr>
+        <w:rFonts w:ascii="Symbol" w:hAnsi="Symbol" w:hint="default"/>
+      </w:rPr>
+    </w:lvl>
+    <w:lvl w:ilvl="1" w:tplc="04090003" w:tentative="1">
+      <w:start w:val="1"/>
+      <w:numFmt w:val="bullet"/>
+      <w:lvlText w:val="o"/>
+      <w:lvlJc w:val="left"/>
+      <w:pPr>
+        <w:ind w:left="1440" w:hanging="360"/>
+      </w:pPr>
+      <w:rPr>
+        <w:rFonts w:ascii="Courier New" w:hAnsi="Courier New" w:cs="Courier New" w:hint="default"/>
+      </w:rPr>
+    </w:lvl>
+    <w:lvl w:ilvl="2" w:tplc="04090005" w:tentative="1">
+      <w:start w:val="1"/>
+      <w:numFmt w:val="bullet"/>
+      <w:lvlText w:val=""/>
+      <w:lvlJc w:val="left"/>
+      <w:pPr>
+        <w:ind w:left="2160" w:hanging="360"/>
+      </w:pPr>
+      <w:rPr>
+        <w:rFonts w:ascii="Wingdings" w:hAnsi="Wingdings" w:hint="default"/>
+      </w:rPr>
+    </w:lvl>
+    <w:lvl w:ilvl="3" w:tplc="04090001" w:tentative="1">
+      <w:start w:val="1"/>
+      <w:numFmt w:val="bullet"/>
+      <w:lvlText w:val=""/>
+      <w:lvlJc w:val="left"/>
+      <w:pPr>
+        <w:ind w:left="2880" w:hanging="360"/>
+      </w:pPr>
+      <w:rPr>
+        <w:rFonts w:ascii="Symbol" w:hAnsi="Symbol" w:hint="default"/>
+      </w:rPr>
+    </w:lvl>
+    <w:lvl w:ilvl="4" w:tplc="04090003" w:tentative="1">
+      <w:start w:val="1"/>
+      <w:numFmt w:val="bullet"/>
+      <w:lvlText w:val="o"/>
+      <w:lvlJc w:val="left"/>
+      <w:pPr>
+        <w:ind w:left="3600" w:hanging="360"/>
+      </w:pPr>
+      <w:rPr>
+        <w:rFonts w:ascii="Courier New" w:hAnsi="Courier New" w:cs="Courier New" w:hint="default"/>
+      </w:rPr>
+    </w:lvl>
+    <w:lvl w:ilvl="5" w:tplc="04090005" w:tentative="1">
+      <w:start w:val="1"/>
+      <w:numFmt w:val="bullet"/>
+      <w:lvlText w:val=""/>
+      <w:lvlJc w:val="left"/>
+      <w:pPr>
+        <w:ind w:left="4320" w:hanging="360"/>
+      </w:pPr>
+      <w:rPr>
+        <w:rFonts w:ascii="Wingdings" w:hAnsi="Wingdings" w:hint="default"/>
+      </w:rPr>
+    </w:lvl>
+    <w:lvl w:ilvl="6" w:tplc="04090001" w:tentative="1">
+      <w:start w:val="1"/>
+      <w:numFmt w:val="bullet"/>
+      <w:lvlText w:val=""/>
+      <w:lvlJc w:val="left"/>
+      <w:pPr>
+        <w:ind w:left="5040" w:hanging="360"/>
+      </w:pPr>
+      <w:rPr>
+        <w:rFonts w:ascii="Symbol" w:hAnsi="Symbol" w:hint="default"/>
+      </w:rPr>
+    </w:lvl>
+    <w:lvl w:ilvl="7" w:tplc="04090003" w:tentative="1">
+      <w:start w:val="1"/>
+      <w:numFmt w:val="bullet"/>
+      <w:lvlText w:val="o"/>
+      <w:lvlJc w:val="left"/>
+      <w:pPr>
+        <w:ind w:left="5760" w:hanging="360"/>
+      </w:pPr>
+      <w:rPr>
+        <w:rFonts w:ascii="Courier New" w:hAnsi="Courier New" w:cs="Courier New" w:hint="default"/>
+      </w:rPr>
+    </w:lvl>
+    <w:lvl w:ilvl="8" w:tplc="04090005" w:tentative="1">
+      <w:start w:val="1"/>
+      <w:numFmt w:val="bullet"/>
+      <w:lvlText w:val=""/>
+      <w:lvlJc w:val="left"/>
+      <w:pPr>
+        <w:ind w:left="6480" w:hanging="360"/>
+      </w:pPr>
+      <w:rPr>
+        <w:rFonts w:ascii="Wingdings" w:hAnsi="Wingdings" w:hint="default"/>
+      </w:rPr>
+    </w:lvl>
+  </w:abstractNum>
+  <w:abstractNum w:abstractNumId="1" w15:restartNumberingAfterBreak="0">
+    <w:nsid w:val="0CF72400"/>
+    <w:multiLevelType w:val="multilevel"/>
+    <w:tmpl w:val="0409001F"/>
+    <w:lvl w:ilvl="0">
+      <w:start w:val="1"/>
+      <w:numFmt w:val="decimal"/>
+      <w:lvlText w:val="%1."/>
+      <w:lvlJc w:val="left"/>
+      <w:pPr>
+        <w:ind w:left="360" w:hanging="360"/>
+      </w:pPr>
+    </w:lvl>
+    <w:lvl w:ilvl="1">
+      <w:start w:val="1"/>
+      <w:numFmt w:val="decimal"/>
+      <w:lvlText w:val="%1.%2."/>
+      <w:lvlJc w:val="left"/>
+      <w:pPr>
+        <w:ind w:left="792" w:hanging="432"/>
+      </w:pPr>
+    </w:lvl>
+    <w:lvl w:ilvl="2">
+      <w:start w:val="1"/>
+      <w:numFmt w:val="decimal"/>
+      <w:lvlText w:val="%1.%2.%3."/>
+      <w:lvlJc w:val="left"/>
+      <w:pPr>
+        <w:ind w:left="1224" w:hanging="504"/>
+      </w:pPr>
+    </w:lvl>
+    <w:lvl w:ilvl="3">
+      <w:start w:val="1"/>
+      <w:numFmt w:val="decimal"/>
+      <w:lvlText w:val="%1.%2.%3.%4."/>
+      <w:lvlJc w:val="left"/>
+      <w:pPr>
+        <w:ind w:left="1728" w:hanging="648"/>
+      </w:pPr>
+    </w:lvl>
+    <w:lvl w:ilvl="4">
+      <w:start w:val="1"/>
+      <w:numFmt w:val="decimal"/>
+      <w:lvlText w:val="%1.%2.%3.%4.%5."/>
+      <w:lvlJc w:val="left"/>
+      <w:pPr>
+        <w:ind w:left="2232" w:hanging="792"/>
+      </w:pPr>
+    </w:lvl>
+    <w:lvl w:ilvl="5">
+      <w:start w:val="1"/>
+      <w:numFmt w:val="decimal"/>
+      <w:lvlText w:val="%1.%2.%3.%4.%5.%6."/>
+      <w:lvlJc w:val="left"/>
+      <w:pPr>
+        <w:ind w:left="2736" w:hanging="936"/>
+      </w:pPr>
+    </w:lvl>
+    <w:lvl w:ilvl="6">
+      <w:start w:val="1"/>
+      <w:numFmt w:val="decimal"/>
+      <w:lvlText w:val="%1.%2.%3.%4.%5.%6.%7."/>
+      <w:lvlJc w:val="left"/>
+      <w:pPr>
+        <w:ind w:left="3240" w:hanging="1080"/>
+      </w:pPr>
+    </w:lvl>
+    <w:lvl w:ilvl="7">
+      <w:start w:val="1"/>
+      <w:numFmt w:val="decimal"/>
+      <w:lvlText w:val="%1.%2.%3.%4.%5.%6.%7.%8."/>
+      <w:lvlJc w:val="left"/>
+      <w:pPr>
+        <w:ind w:left="3744" w:hanging="1224"/>
+      </w:pPr>
+    </w:lvl>
+    <w:lvl w:ilvl="8">
+      <w:start w:val="1"/>
+      <w:numFmt w:val="decimal"/>
+      <w:lvlText w:val="%1.%2.%3.%4.%5.%6.%7.%8.%9."/>
+      <w:lvlJc w:val="left"/>
+      <w:pPr>
+        <w:ind w:left="4320" w:hanging="1440"/>
+      </w:pPr>
+    </w:lvl>
+  </w:abstractNum>
+  <w:abstractNum w:abstractNumId="2" w15:restartNumberingAfterBreak="0">
     <w:nsid w:val="0E503C14"/>
     <w:multiLevelType w:val="multilevel"/>
     <w:tmpl w:val="0409001F"/>
@@ -1555,7 +3574,179 @@
       </w:pPr>
     </w:lvl>
   </w:abstractNum>
-  <w:abstractNum w:abstractNumId="1" w15:restartNumberingAfterBreak="0">
+  <w:abstractNum w:abstractNumId="3" w15:restartNumberingAfterBreak="0">
+    <w:nsid w:val="1AF3035B"/>
+    <w:multiLevelType w:val="multilevel"/>
+    <w:tmpl w:val="0409001F"/>
+    <w:lvl w:ilvl="0">
+      <w:start w:val="1"/>
+      <w:numFmt w:val="decimal"/>
+      <w:lvlText w:val="%1."/>
+      <w:lvlJc w:val="left"/>
+      <w:pPr>
+        <w:ind w:left="360" w:hanging="360"/>
+      </w:pPr>
+    </w:lvl>
+    <w:lvl w:ilvl="1">
+      <w:start w:val="1"/>
+      <w:numFmt w:val="decimal"/>
+      <w:lvlText w:val="%1.%2."/>
+      <w:lvlJc w:val="left"/>
+      <w:pPr>
+        <w:ind w:left="792" w:hanging="432"/>
+      </w:pPr>
+    </w:lvl>
+    <w:lvl w:ilvl="2">
+      <w:start w:val="1"/>
+      <w:numFmt w:val="decimal"/>
+      <w:lvlText w:val="%1.%2.%3."/>
+      <w:lvlJc w:val="left"/>
+      <w:pPr>
+        <w:ind w:left="1224" w:hanging="504"/>
+      </w:pPr>
+    </w:lvl>
+    <w:lvl w:ilvl="3">
+      <w:start w:val="1"/>
+      <w:numFmt w:val="decimal"/>
+      <w:lvlText w:val="%1.%2.%3.%4."/>
+      <w:lvlJc w:val="left"/>
+      <w:pPr>
+        <w:ind w:left="1728" w:hanging="648"/>
+      </w:pPr>
+    </w:lvl>
+    <w:lvl w:ilvl="4">
+      <w:start w:val="1"/>
+      <w:numFmt w:val="decimal"/>
+      <w:lvlText w:val="%1.%2.%3.%4.%5."/>
+      <w:lvlJc w:val="left"/>
+      <w:pPr>
+        <w:ind w:left="2232" w:hanging="792"/>
+      </w:pPr>
+    </w:lvl>
+    <w:lvl w:ilvl="5">
+      <w:start w:val="1"/>
+      <w:numFmt w:val="decimal"/>
+      <w:lvlText w:val="%1.%2.%3.%4.%5.%6."/>
+      <w:lvlJc w:val="left"/>
+      <w:pPr>
+        <w:ind w:left="2736" w:hanging="936"/>
+      </w:pPr>
+    </w:lvl>
+    <w:lvl w:ilvl="6">
+      <w:start w:val="1"/>
+      <w:numFmt w:val="decimal"/>
+      <w:lvlText w:val="%1.%2.%3.%4.%5.%6.%7."/>
+      <w:lvlJc w:val="left"/>
+      <w:pPr>
+        <w:ind w:left="3240" w:hanging="1080"/>
+      </w:pPr>
+    </w:lvl>
+    <w:lvl w:ilvl="7">
+      <w:start w:val="1"/>
+      <w:numFmt w:val="decimal"/>
+      <w:lvlText w:val="%1.%2.%3.%4.%5.%6.%7.%8."/>
+      <w:lvlJc w:val="left"/>
+      <w:pPr>
+        <w:ind w:left="3744" w:hanging="1224"/>
+      </w:pPr>
+    </w:lvl>
+    <w:lvl w:ilvl="8">
+      <w:start w:val="1"/>
+      <w:numFmt w:val="decimal"/>
+      <w:lvlText w:val="%1.%2.%3.%4.%5.%6.%7.%8.%9."/>
+      <w:lvlJc w:val="left"/>
+      <w:pPr>
+        <w:ind w:left="4320" w:hanging="1440"/>
+      </w:pPr>
+    </w:lvl>
+  </w:abstractNum>
+  <w:abstractNum w:abstractNumId="4" w15:restartNumberingAfterBreak="0">
+    <w:nsid w:val="3D396480"/>
+    <w:multiLevelType w:val="multilevel"/>
+    <w:tmpl w:val="0409001F"/>
+    <w:lvl w:ilvl="0">
+      <w:start w:val="1"/>
+      <w:numFmt w:val="decimal"/>
+      <w:lvlText w:val="%1."/>
+      <w:lvlJc w:val="left"/>
+      <w:pPr>
+        <w:ind w:left="360" w:hanging="360"/>
+      </w:pPr>
+    </w:lvl>
+    <w:lvl w:ilvl="1">
+      <w:start w:val="1"/>
+      <w:numFmt w:val="decimal"/>
+      <w:lvlText w:val="%1.%2."/>
+      <w:lvlJc w:val="left"/>
+      <w:pPr>
+        <w:ind w:left="792" w:hanging="432"/>
+      </w:pPr>
+    </w:lvl>
+    <w:lvl w:ilvl="2">
+      <w:start w:val="1"/>
+      <w:numFmt w:val="decimal"/>
+      <w:lvlText w:val="%1.%2.%3."/>
+      <w:lvlJc w:val="left"/>
+      <w:pPr>
+        <w:ind w:left="1224" w:hanging="504"/>
+      </w:pPr>
+    </w:lvl>
+    <w:lvl w:ilvl="3">
+      <w:start w:val="1"/>
+      <w:numFmt w:val="decimal"/>
+      <w:lvlText w:val="%1.%2.%3.%4."/>
+      <w:lvlJc w:val="left"/>
+      <w:pPr>
+        <w:ind w:left="1728" w:hanging="648"/>
+      </w:pPr>
+    </w:lvl>
+    <w:lvl w:ilvl="4">
+      <w:start w:val="1"/>
+      <w:numFmt w:val="decimal"/>
+      <w:lvlText w:val="%1.%2.%3.%4.%5."/>
+      <w:lvlJc w:val="left"/>
+      <w:pPr>
+        <w:ind w:left="2232" w:hanging="792"/>
+      </w:pPr>
+    </w:lvl>
+    <w:lvl w:ilvl="5">
+      <w:start w:val="1"/>
+      <w:numFmt w:val="decimal"/>
+      <w:lvlText w:val="%1.%2.%3.%4.%5.%6."/>
+      <w:lvlJc w:val="left"/>
+      <w:pPr>
+        <w:ind w:left="2736" w:hanging="936"/>
+      </w:pPr>
+    </w:lvl>
+    <w:lvl w:ilvl="6">
+      <w:start w:val="1"/>
+      <w:numFmt w:val="decimal"/>
+      <w:lvlText w:val="%1.%2.%3.%4.%5.%6.%7."/>
+      <w:lvlJc w:val="left"/>
+      <w:pPr>
+        <w:ind w:left="3240" w:hanging="1080"/>
+      </w:pPr>
+    </w:lvl>
+    <w:lvl w:ilvl="7">
+      <w:start w:val="1"/>
+      <w:numFmt w:val="decimal"/>
+      <w:lvlText w:val="%1.%2.%3.%4.%5.%6.%7.%8."/>
+      <w:lvlJc w:val="left"/>
+      <w:pPr>
+        <w:ind w:left="3744" w:hanging="1224"/>
+      </w:pPr>
+    </w:lvl>
+    <w:lvl w:ilvl="8">
+      <w:start w:val="1"/>
+      <w:numFmt w:val="decimal"/>
+      <w:lvlText w:val="%1.%2.%3.%4.%5.%6.%7.%8.%9."/>
+      <w:lvlJc w:val="left"/>
+      <w:pPr>
+        <w:ind w:left="4320" w:hanging="1440"/>
+      </w:pPr>
+    </w:lvl>
+  </w:abstractNum>
+  <w:abstractNum w:abstractNumId="5" w15:restartNumberingAfterBreak="0">
     <w:nsid w:val="3FA25E06"/>
     <w:multiLevelType w:val="multilevel"/>
     <w:tmpl w:val="0409001F"/>
@@ -1641,7 +3832,7 @@
       </w:pPr>
     </w:lvl>
   </w:abstractNum>
-  <w:abstractNum w:abstractNumId="2" w15:restartNumberingAfterBreak="0">
+  <w:abstractNum w:abstractNumId="6" w15:restartNumberingAfterBreak="0">
     <w:nsid w:val="42BF5F36"/>
     <w:multiLevelType w:val="hybridMultilevel"/>
     <w:tmpl w:val="F1027F9A"/>
@@ -1754,7 +3945,120 @@
       </w:rPr>
     </w:lvl>
   </w:abstractNum>
-  <w:abstractNum w:abstractNumId="3" w15:restartNumberingAfterBreak="0">
+  <w:abstractNum w:abstractNumId="7" w15:restartNumberingAfterBreak="0">
+    <w:nsid w:val="45C96658"/>
+    <w:multiLevelType w:val="hybridMultilevel"/>
+    <w:tmpl w:val="07D26BEE"/>
+    <w:lvl w:ilvl="0" w:tplc="04090001">
+      <w:start w:val="1"/>
+      <w:numFmt w:val="bullet"/>
+      <w:lvlText w:val=""/>
+      <w:lvlJc w:val="left"/>
+      <w:pPr>
+        <w:ind w:left="720" w:hanging="360"/>
+      </w:pPr>
+      <w:rPr>
+        <w:rFonts w:ascii="Symbol" w:hAnsi="Symbol" w:hint="default"/>
+      </w:rPr>
+    </w:lvl>
+    <w:lvl w:ilvl="1" w:tplc="04090003" w:tentative="1">
+      <w:start w:val="1"/>
+      <w:numFmt w:val="bullet"/>
+      <w:lvlText w:val="o"/>
+      <w:lvlJc w:val="left"/>
+      <w:pPr>
+        <w:ind w:left="1440" w:hanging="360"/>
+      </w:pPr>
+      <w:rPr>
+        <w:rFonts w:ascii="Courier New" w:hAnsi="Courier New" w:cs="Courier New" w:hint="default"/>
+      </w:rPr>
+    </w:lvl>
+    <w:lvl w:ilvl="2" w:tplc="04090005" w:tentative="1">
+      <w:start w:val="1"/>
+      <w:numFmt w:val="bullet"/>
+      <w:lvlText w:val=""/>
+      <w:lvlJc w:val="left"/>
+      <w:pPr>
+        <w:ind w:left="2160" w:hanging="360"/>
+      </w:pPr>
+      <w:rPr>
+        <w:rFonts w:ascii="Wingdings" w:hAnsi="Wingdings" w:hint="default"/>
+      </w:rPr>
+    </w:lvl>
+    <w:lvl w:ilvl="3" w:tplc="04090001" w:tentative="1">
+      <w:start w:val="1"/>
+      <w:numFmt w:val="bullet"/>
+      <w:lvlText w:val=""/>
+      <w:lvlJc w:val="left"/>
+      <w:pPr>
+        <w:ind w:left="2880" w:hanging="360"/>
+      </w:pPr>
+      <w:rPr>
+        <w:rFonts w:ascii="Symbol" w:hAnsi="Symbol" w:hint="default"/>
+      </w:rPr>
+    </w:lvl>
+    <w:lvl w:ilvl="4" w:tplc="04090003" w:tentative="1">
+      <w:start w:val="1"/>
+      <w:numFmt w:val="bullet"/>
+      <w:lvlText w:val="o"/>
+      <w:lvlJc w:val="left"/>
+      <w:pPr>
+        <w:ind w:left="3600" w:hanging="360"/>
+      </w:pPr>
+      <w:rPr>
+        <w:rFonts w:ascii="Courier New" w:hAnsi="Courier New" w:cs="Courier New" w:hint="default"/>
+      </w:rPr>
+    </w:lvl>
+    <w:lvl w:ilvl="5" w:tplc="04090005" w:tentative="1">
+      <w:start w:val="1"/>
+      <w:numFmt w:val="bullet"/>
+      <w:lvlText w:val=""/>
+      <w:lvlJc w:val="left"/>
+      <w:pPr>
+        <w:ind w:left="4320" w:hanging="360"/>
+      </w:pPr>
+      <w:rPr>
+        <w:rFonts w:ascii="Wingdings" w:hAnsi="Wingdings" w:hint="default"/>
+      </w:rPr>
+    </w:lvl>
+    <w:lvl w:ilvl="6" w:tplc="04090001" w:tentative="1">
+      <w:start w:val="1"/>
+      <w:numFmt w:val="bullet"/>
+      <w:lvlText w:val=""/>
+      <w:lvlJc w:val="left"/>
+      <w:pPr>
+        <w:ind w:left="5040" w:hanging="360"/>
+      </w:pPr>
+      <w:rPr>
+        <w:rFonts w:ascii="Symbol" w:hAnsi="Symbol" w:hint="default"/>
+      </w:rPr>
+    </w:lvl>
+    <w:lvl w:ilvl="7" w:tplc="04090003" w:tentative="1">
+      <w:start w:val="1"/>
+      <w:numFmt w:val="bullet"/>
+      <w:lvlText w:val="o"/>
+      <w:lvlJc w:val="left"/>
+      <w:pPr>
+        <w:ind w:left="5760" w:hanging="360"/>
+      </w:pPr>
+      <w:rPr>
+        <w:rFonts w:ascii="Courier New" w:hAnsi="Courier New" w:cs="Courier New" w:hint="default"/>
+      </w:rPr>
+    </w:lvl>
+    <w:lvl w:ilvl="8" w:tplc="04090005" w:tentative="1">
+      <w:start w:val="1"/>
+      <w:numFmt w:val="bullet"/>
+      <w:lvlText w:val=""/>
+      <w:lvlJc w:val="left"/>
+      <w:pPr>
+        <w:ind w:left="6480" w:hanging="360"/>
+      </w:pPr>
+      <w:rPr>
+        <w:rFonts w:ascii="Wingdings" w:hAnsi="Wingdings" w:hint="default"/>
+      </w:rPr>
+    </w:lvl>
+  </w:abstractNum>
+  <w:abstractNum w:abstractNumId="8" w15:restartNumberingAfterBreak="0">
     <w:nsid w:val="4A9907CB"/>
     <w:multiLevelType w:val="hybridMultilevel"/>
     <w:tmpl w:val="51023500"/>
@@ -1840,7 +4144,7 @@
       </w:pPr>
     </w:lvl>
   </w:abstractNum>
-  <w:abstractNum w:abstractNumId="4" w15:restartNumberingAfterBreak="0">
+  <w:abstractNum w:abstractNumId="9" w15:restartNumberingAfterBreak="0">
     <w:nsid w:val="4E5605C3"/>
     <w:multiLevelType w:val="multilevel"/>
     <w:tmpl w:val="0409001F"/>
@@ -1926,7 +4230,7 @@
       </w:pPr>
     </w:lvl>
   </w:abstractNum>
-  <w:abstractNum w:abstractNumId="5" w15:restartNumberingAfterBreak="0">
+  <w:abstractNum w:abstractNumId="10" w15:restartNumberingAfterBreak="0">
     <w:nsid w:val="55042F79"/>
     <w:multiLevelType w:val="multilevel"/>
     <w:tmpl w:val="0409001F"/>
@@ -2012,7 +4316,7 @@
       </w:pPr>
     </w:lvl>
   </w:abstractNum>
-  <w:abstractNum w:abstractNumId="6" w15:restartNumberingAfterBreak="0">
+  <w:abstractNum w:abstractNumId="11" w15:restartNumberingAfterBreak="0">
     <w:nsid w:val="5AB06731"/>
     <w:multiLevelType w:val="multilevel"/>
     <w:tmpl w:val="0409001F"/>
@@ -2098,7 +4402,7 @@
       </w:pPr>
     </w:lvl>
   </w:abstractNum>
-  <w:abstractNum w:abstractNumId="7" w15:restartNumberingAfterBreak="0">
+  <w:abstractNum w:abstractNumId="12" w15:restartNumberingAfterBreak="0">
     <w:nsid w:val="63271A29"/>
     <w:multiLevelType w:val="multilevel"/>
     <w:tmpl w:val="0409001F"/>
@@ -2184,7 +4488,93 @@
       </w:pPr>
     </w:lvl>
   </w:abstractNum>
-  <w:abstractNum w:abstractNumId="8" w15:restartNumberingAfterBreak="0">
+  <w:abstractNum w:abstractNumId="13" w15:restartNumberingAfterBreak="0">
+    <w:nsid w:val="66CF67CE"/>
+    <w:multiLevelType w:val="multilevel"/>
+    <w:tmpl w:val="0409001F"/>
+    <w:lvl w:ilvl="0">
+      <w:start w:val="1"/>
+      <w:numFmt w:val="decimal"/>
+      <w:lvlText w:val="%1."/>
+      <w:lvlJc w:val="left"/>
+      <w:pPr>
+        <w:ind w:left="2520" w:hanging="360"/>
+      </w:pPr>
+    </w:lvl>
+    <w:lvl w:ilvl="1">
+      <w:start w:val="1"/>
+      <w:numFmt w:val="decimal"/>
+      <w:lvlText w:val="%1.%2."/>
+      <w:lvlJc w:val="left"/>
+      <w:pPr>
+        <w:ind w:left="2952" w:hanging="432"/>
+      </w:pPr>
+    </w:lvl>
+    <w:lvl w:ilvl="2">
+      <w:start w:val="1"/>
+      <w:numFmt w:val="decimal"/>
+      <w:lvlText w:val="%1.%2.%3."/>
+      <w:lvlJc w:val="left"/>
+      <w:pPr>
+        <w:ind w:left="3384" w:hanging="504"/>
+      </w:pPr>
+    </w:lvl>
+    <w:lvl w:ilvl="3">
+      <w:start w:val="1"/>
+      <w:numFmt w:val="decimal"/>
+      <w:lvlText w:val="%1.%2.%3.%4."/>
+      <w:lvlJc w:val="left"/>
+      <w:pPr>
+        <w:ind w:left="3888" w:hanging="648"/>
+      </w:pPr>
+    </w:lvl>
+    <w:lvl w:ilvl="4">
+      <w:start w:val="1"/>
+      <w:numFmt w:val="decimal"/>
+      <w:lvlText w:val="%1.%2.%3.%4.%5."/>
+      <w:lvlJc w:val="left"/>
+      <w:pPr>
+        <w:ind w:left="4392" w:hanging="792"/>
+      </w:pPr>
+    </w:lvl>
+    <w:lvl w:ilvl="5">
+      <w:start w:val="1"/>
+      <w:numFmt w:val="decimal"/>
+      <w:lvlText w:val="%1.%2.%3.%4.%5.%6."/>
+      <w:lvlJc w:val="left"/>
+      <w:pPr>
+        <w:ind w:left="4896" w:hanging="936"/>
+      </w:pPr>
+    </w:lvl>
+    <w:lvl w:ilvl="6">
+      <w:start w:val="1"/>
+      <w:numFmt w:val="decimal"/>
+      <w:lvlText w:val="%1.%2.%3.%4.%5.%6.%7."/>
+      <w:lvlJc w:val="left"/>
+      <w:pPr>
+        <w:ind w:left="5400" w:hanging="1080"/>
+      </w:pPr>
+    </w:lvl>
+    <w:lvl w:ilvl="7">
+      <w:start w:val="1"/>
+      <w:numFmt w:val="decimal"/>
+      <w:lvlText w:val="%1.%2.%3.%4.%5.%6.%7.%8."/>
+      <w:lvlJc w:val="left"/>
+      <w:pPr>
+        <w:ind w:left="5904" w:hanging="1224"/>
+      </w:pPr>
+    </w:lvl>
+    <w:lvl w:ilvl="8">
+      <w:start w:val="1"/>
+      <w:numFmt w:val="decimal"/>
+      <w:lvlText w:val="%1.%2.%3.%4.%5.%6.%7.%8.%9."/>
+      <w:lvlJc w:val="left"/>
+      <w:pPr>
+        <w:ind w:left="6480" w:hanging="1440"/>
+      </w:pPr>
+    </w:lvl>
+  </w:abstractNum>
+  <w:abstractNum w:abstractNumId="14" w15:restartNumberingAfterBreak="0">
     <w:nsid w:val="683F053B"/>
     <w:multiLevelType w:val="multilevel"/>
     <w:tmpl w:val="0409001F"/>
@@ -2270,7 +4660,7 @@
       </w:pPr>
     </w:lvl>
   </w:abstractNum>
-  <w:abstractNum w:abstractNumId="9" w15:restartNumberingAfterBreak="0">
+  <w:abstractNum w:abstractNumId="15" w15:restartNumberingAfterBreak="0">
     <w:nsid w:val="69610C13"/>
     <w:multiLevelType w:val="multilevel"/>
     <w:tmpl w:val="0409001F"/>
@@ -2356,7 +4746,7 @@
       </w:pPr>
     </w:lvl>
   </w:abstractNum>
-  <w:abstractNum w:abstractNumId="10" w15:restartNumberingAfterBreak="0">
+  <w:abstractNum w:abstractNumId="16" w15:restartNumberingAfterBreak="0">
     <w:nsid w:val="6D9D7875"/>
     <w:multiLevelType w:val="multilevel"/>
     <w:tmpl w:val="0409001F"/>
@@ -2443,37 +4833,55 @@
     </w:lvl>
   </w:abstractNum>
   <w:num w:numId="1">
+    <w:abstractNumId w:val="8"/>
+  </w:num>
+  <w:num w:numId="2">
+    <w:abstractNumId w:val="15"/>
+  </w:num>
+  <w:num w:numId="3">
+    <w:abstractNumId w:val="12"/>
+  </w:num>
+  <w:num w:numId="4">
+    <w:abstractNumId w:val="2"/>
+  </w:num>
+  <w:num w:numId="5">
+    <w:abstractNumId w:val="16"/>
+  </w:num>
+  <w:num w:numId="6">
+    <w:abstractNumId w:val="14"/>
+  </w:num>
+  <w:num w:numId="7">
+    <w:abstractNumId w:val="9"/>
+  </w:num>
+  <w:num w:numId="8">
+    <w:abstractNumId w:val="5"/>
+  </w:num>
+  <w:num w:numId="9">
+    <w:abstractNumId w:val="10"/>
+  </w:num>
+  <w:num w:numId="10">
+    <w:abstractNumId w:val="11"/>
+  </w:num>
+  <w:num w:numId="11">
+    <w:abstractNumId w:val="6"/>
+  </w:num>
+  <w:num w:numId="12">
+    <w:abstractNumId w:val="13"/>
+  </w:num>
+  <w:num w:numId="13">
+    <w:abstractNumId w:val="1"/>
+  </w:num>
+  <w:num w:numId="14">
     <w:abstractNumId w:val="3"/>
   </w:num>
-  <w:num w:numId="2">
-    <w:abstractNumId w:val="9"/>
+  <w:num w:numId="15">
+    <w:abstractNumId w:val="4"/>
   </w:num>
-  <w:num w:numId="3">
-    <w:abstractNumId w:val="7"/>
-  </w:num>
-  <w:num w:numId="4">
+  <w:num w:numId="16">
     <w:abstractNumId w:val="0"/>
   </w:num>
-  <w:num w:numId="5">
-    <w:abstractNumId w:val="10"/>
-  </w:num>
-  <w:num w:numId="6">
-    <w:abstractNumId w:val="8"/>
-  </w:num>
-  <w:num w:numId="7">
-    <w:abstractNumId w:val="4"/>
-  </w:num>
-  <w:num w:numId="8">
-    <w:abstractNumId w:val="1"/>
-  </w:num>
-  <w:num w:numId="9">
-    <w:abstractNumId w:val="5"/>
-  </w:num>
-  <w:num w:numId="10">
-    <w:abstractNumId w:val="6"/>
-  </w:num>
-  <w:num w:numId="11">
-    <w:abstractNumId w:val="2"/>
+  <w:num w:numId="17">
+    <w:abstractNumId w:val="7"/>
   </w:num>
 </w:numbering>
 </file>
@@ -2880,7 +5288,7 @@
     <w:rPr>
       <w:rFonts w:eastAsiaTheme="minorEastAsia"/>
       <w:noProof/>
-      <w:lang w:val="sr-Latn-RS" w:bidi="en-US"/>
+      <w:lang w:bidi="en-US"/>
     </w:rPr>
   </w:style>
   <w:style w:type="paragraph" w:styleId="Heading1">
@@ -2948,6 +5356,28 @@
       <w:i/>
       <w:sz w:val="20"/>
       <w:szCs w:val="24"/>
+    </w:rPr>
+  </w:style>
+  <w:style w:type="paragraph" w:styleId="Heading4">
+    <w:name w:val="heading 4"/>
+    <w:basedOn w:val="Normal"/>
+    <w:next w:val="Normal"/>
+    <w:link w:val="Heading4Char"/>
+    <w:uiPriority w:val="9"/>
+    <w:unhideWhenUsed/>
+    <w:qFormat/>
+    <w:rsid w:val="000838A0"/>
+    <w:pPr>
+      <w:keepNext/>
+      <w:keepLines/>
+      <w:spacing w:before="40" w:after="0"/>
+      <w:outlineLvl w:val="3"/>
+    </w:pPr>
+    <w:rPr>
+      <w:rFonts w:asciiTheme="majorHAnsi" w:eastAsiaTheme="majorEastAsia" w:hAnsiTheme="majorHAnsi" w:cstheme="majorBidi"/>
+      <w:i/>
+      <w:iCs/>
+      <w:color w:val="365F91" w:themeColor="accent1" w:themeShade="BF"/>
     </w:rPr>
   </w:style>
   <w:style w:type="character" w:default="1" w:styleId="DefaultParagraphFont">
@@ -3099,6 +5529,21 @@
       <w:spacing w:after="100"/>
       <w:ind w:left="440"/>
     </w:pPr>
+  </w:style>
+  <w:style w:type="character" w:customStyle="1" w:styleId="Heading4Char">
+    <w:name w:val="Heading 4 Char"/>
+    <w:basedOn w:val="DefaultParagraphFont"/>
+    <w:link w:val="Heading4"/>
+    <w:uiPriority w:val="9"/>
+    <w:rsid w:val="000838A0"/>
+    <w:rPr>
+      <w:rFonts w:asciiTheme="majorHAnsi" w:eastAsiaTheme="majorEastAsia" w:hAnsiTheme="majorHAnsi" w:cstheme="majorBidi"/>
+      <w:i/>
+      <w:iCs/>
+      <w:noProof/>
+      <w:color w:val="365F91" w:themeColor="accent1" w:themeShade="BF"/>
+      <w:lang w:bidi="en-US"/>
+    </w:rPr>
   </w:style>
 </w:styles>
 </file>

</xml_diff>